<commit_message>
Added Experiments in the MP3 report
</commit_message>
<xml_diff>
--- a/report/MP3_Report.docx
+++ b/report/MP3_Report.docx
@@ -47,19 +47,11 @@
           <w:b/>
         </w:rPr>
       </w:pPr>
-      <w:proofErr w:type="spellStart"/>
       <w:r>
         <w:rPr>
           <w:b/>
         </w:rPr>
-        <w:t>Yunsheng</w:t>
-      </w:r>
-      <w:proofErr w:type="spellEnd"/>
-      <w:r>
-        <w:rPr>
-          <w:b/>
-        </w:rPr>
-        <w:t xml:space="preserve"> Wei (wei29)     </w:t>
+        <w:t xml:space="preserve">Yunsheng Wei (wei29)     </w:t>
       </w:r>
       <w:r>
         <w:rPr>
@@ -117,13 +109,7 @@
         <w:t xml:space="preserve">In MP2, we </w:t>
       </w:r>
       <w:r>
-        <w:t xml:space="preserve">developed a </w:t>
-      </w:r>
-      <w:r>
-        <w:t>simple distributed file system</w:t>
-      </w:r>
-      <w:r>
-        <w:t xml:space="preserve"> service. Some design decisions are as follows:</w:t>
+        <w:t>developed a simple distributed file system service. Some design decisions are as follows:</w:t>
       </w:r>
     </w:p>
     <w:p/>
@@ -136,22 +122,7 @@
         </w:numPr>
       </w:pPr>
       <w:r>
-        <w:t>A master server called the Name Node which relies on a group membership service(</w:t>
-      </w:r>
-      <w:r>
-        <w:t>i</w:t>
-      </w:r>
-      <w:r>
-        <w:t xml:space="preserve">n our case Gossip-style) </w:t>
-      </w:r>
-      <w:r>
-        <w:t xml:space="preserve">is a daemon service which </w:t>
-      </w:r>
-      <w:r>
-        <w:t xml:space="preserve">is responsible for </w:t>
-      </w:r>
-      <w:r>
-        <w:t>maintaining the metadata information about the SDFS which includes getting file locations, putting request to data node for adding file, deleting file and fetching file. It also takes the responsibility of replicating file on three data nodes in case of failures.</w:t>
+        <w:t>A master server called the Name Node which relies on a group membership service(in our case Gossip-style) is a daemon service which is responsible for maintaining the metadata information about the SDFS which includes getting file locations, putting request to data node for adding file, deleting file and fetching file. It also takes the responsibility of replicating file on three data nodes in case of failures.</w:t>
       </w:r>
     </w:p>
     <w:p>
@@ -185,10 +156,7 @@
         </w:numPr>
       </w:pPr>
       <w:r>
-        <w:t xml:space="preserve">A Data Node is a daemon service which relies on </w:t>
-      </w:r>
-      <w:r>
-        <w:t xml:space="preserve">Leader Election Service. It performs addition, deletion and replication of SDFS files after receiving request from the master node. </w:t>
+        <w:t xml:space="preserve">A Data Node is a daemon service which relies on Leader Election Service. It performs addition, deletion and replication of SDFS files after receiving request from the master node. </w:t>
       </w:r>
     </w:p>
     <w:p/>
@@ -201,10 +169,7 @@
         </w:numPr>
       </w:pPr>
       <w:r>
-        <w:t>The Client node encapsulates all client operations of adding, deleting and fetching files on SDFS. The Client node basically send request to Ma</w:t>
-      </w:r>
-      <w:r>
-        <w:t>ster node which in turn send request to data node to perform the file operations.</w:t>
+        <w:t>The Client node encapsulates all client operations of adding, deleting and fetching files on SDFS. The Client node basically send request to Master node which in turn send request to data node to perform the file operations.</w:t>
       </w:r>
     </w:p>
     <w:p/>
@@ -233,24 +198,7 @@
         <w:adjustRightInd w:val="0"/>
       </w:pPr>
       <w:r>
-        <w:t>In MP3</w:t>
-      </w:r>
-      <w:r>
-        <w:t>, we use MP1’s distr</w:t>
-      </w:r>
-      <w:r>
-        <w:t xml:space="preserve">ibuted log </w:t>
-      </w:r>
-      <w:proofErr w:type="spellStart"/>
-      <w:r>
-        <w:t>querier</w:t>
-      </w:r>
-      <w:proofErr w:type="spellEnd"/>
-      <w:r>
-        <w:t xml:space="preserve"> to query </w:t>
-      </w:r>
-      <w:r>
-        <w:t xml:space="preserve">and get the results for our experiments. </w:t>
+        <w:t xml:space="preserve">In MP3, we use MP1’s distributed log querier to query and get the results for our experiments. </w:t>
       </w:r>
     </w:p>
     <w:p>
@@ -271,6 +219,126 @@
       <w:r>
         <w:t>We also use MP2’s group membership service to implement our leader election service by making use of the membership list.</w:t>
       </w:r>
+    </w:p>
+    <w:p>
+      <w:pPr>
+        <w:widowControl/>
+        <w:autoSpaceDE w:val="0"/>
+        <w:autoSpaceDN w:val="0"/>
+        <w:adjustRightInd w:val="0"/>
+      </w:pPr>
+    </w:p>
+    <w:p>
+      <w:pPr>
+        <w:widowControl/>
+        <w:autoSpaceDE w:val="0"/>
+        <w:autoSpaceDN w:val="0"/>
+        <w:adjustRightInd w:val="0"/>
+      </w:pPr>
+    </w:p>
+    <w:p>
+      <w:pPr>
+        <w:widowControl/>
+        <w:autoSpaceDE w:val="0"/>
+        <w:autoSpaceDN w:val="0"/>
+        <w:adjustRightInd w:val="0"/>
+      </w:pPr>
+    </w:p>
+    <w:p>
+      <w:pPr>
+        <w:widowControl/>
+        <w:autoSpaceDE w:val="0"/>
+        <w:autoSpaceDN w:val="0"/>
+        <w:adjustRightInd w:val="0"/>
+      </w:pPr>
+    </w:p>
+    <w:p>
+      <w:pPr>
+        <w:widowControl/>
+        <w:autoSpaceDE w:val="0"/>
+        <w:autoSpaceDN w:val="0"/>
+        <w:adjustRightInd w:val="0"/>
+      </w:pPr>
+    </w:p>
+    <w:p>
+      <w:pPr>
+        <w:widowControl/>
+        <w:autoSpaceDE w:val="0"/>
+        <w:autoSpaceDN w:val="0"/>
+        <w:adjustRightInd w:val="0"/>
+      </w:pPr>
+    </w:p>
+    <w:p>
+      <w:pPr>
+        <w:widowControl/>
+        <w:autoSpaceDE w:val="0"/>
+        <w:autoSpaceDN w:val="0"/>
+        <w:adjustRightInd w:val="0"/>
+      </w:pPr>
+    </w:p>
+    <w:p>
+      <w:pPr>
+        <w:widowControl/>
+        <w:autoSpaceDE w:val="0"/>
+        <w:autoSpaceDN w:val="0"/>
+        <w:adjustRightInd w:val="0"/>
+      </w:pPr>
+    </w:p>
+    <w:p>
+      <w:pPr>
+        <w:widowControl/>
+        <w:autoSpaceDE w:val="0"/>
+        <w:autoSpaceDN w:val="0"/>
+        <w:adjustRightInd w:val="0"/>
+      </w:pPr>
+    </w:p>
+    <w:p>
+      <w:pPr>
+        <w:widowControl/>
+        <w:autoSpaceDE w:val="0"/>
+        <w:autoSpaceDN w:val="0"/>
+        <w:adjustRightInd w:val="0"/>
+      </w:pPr>
+    </w:p>
+    <w:p>
+      <w:pPr>
+        <w:widowControl/>
+        <w:autoSpaceDE w:val="0"/>
+        <w:autoSpaceDN w:val="0"/>
+        <w:adjustRightInd w:val="0"/>
+      </w:pPr>
+    </w:p>
+    <w:p>
+      <w:pPr>
+        <w:widowControl/>
+        <w:autoSpaceDE w:val="0"/>
+        <w:autoSpaceDN w:val="0"/>
+        <w:adjustRightInd w:val="0"/>
+      </w:pPr>
+    </w:p>
+    <w:p>
+      <w:pPr>
+        <w:widowControl/>
+        <w:autoSpaceDE w:val="0"/>
+        <w:autoSpaceDN w:val="0"/>
+        <w:adjustRightInd w:val="0"/>
+      </w:pPr>
+    </w:p>
+    <w:p>
+      <w:pPr>
+        <w:widowControl/>
+        <w:autoSpaceDE w:val="0"/>
+        <w:autoSpaceDN w:val="0"/>
+        <w:adjustRightInd w:val="0"/>
+      </w:pPr>
+    </w:p>
+    <w:p>
+      <w:pPr>
+        <w:widowControl/>
+        <w:autoSpaceDE w:val="0"/>
+        <w:autoSpaceDN w:val="0"/>
+        <w:adjustRightInd w:val="0"/>
+      </w:pPr>
     </w:p>
     <w:p/>
     <w:p>
@@ -291,6 +359,7 @@
           <w:sz w:val="28"/>
           <w:szCs w:val="28"/>
         </w:rPr>
+        <w:lastRenderedPageBreak/>
         <w:t>Experiments</w:t>
       </w:r>
     </w:p>
@@ -325,36 +394,395 @@
           <w:sz w:val="28"/>
           <w:szCs w:val="28"/>
         </w:rPr>
-        <w:t>R</w:t>
+        <w:t>Re-replication time and bandwidth upon a failure</w:t>
       </w:r>
+    </w:p>
+    <w:p>
+      <w:pPr>
+        <w:widowControl/>
+        <w:autoSpaceDE w:val="0"/>
+        <w:autoSpaceDN w:val="0"/>
+        <w:adjustRightInd w:val="0"/>
+        <w:ind w:left="360"/>
+        <w:rPr>
+          <w:b/>
+          <w:sz w:val="28"/>
+          <w:szCs w:val="28"/>
+        </w:rPr>
+      </w:pPr>
+    </w:p>
+    <w:p>
+      <w:pPr>
+        <w:widowControl/>
+        <w:autoSpaceDE w:val="0"/>
+        <w:autoSpaceDN w:val="0"/>
+        <w:adjustRightInd w:val="0"/>
+        <w:ind w:left="360"/>
+        <w:rPr>
+          <w:b/>
+          <w:sz w:val="28"/>
+          <w:szCs w:val="28"/>
+        </w:rPr>
+      </w:pPr>
+      <w:r>
+        <w:rPr>
+          <w:b/>
+          <w:noProof/>
+          <w:sz w:val="28"/>
+          <w:szCs w:val="28"/>
+          <w:lang w:val="en-IN" w:eastAsia="en-IN"/>
+        </w:rPr>
+        <w:drawing>
+          <wp:inline distT="0" distB="0" distL="0" distR="0">
+            <wp:extent cx="4152900" cy="2333625"/>
+            <wp:effectExtent l="0" t="0" r="0" b="9525"/>
+            <wp:docPr id="4" name="Chart 4"/>
+            <wp:cNvGraphicFramePr>
+              <a:graphicFrameLocks xmlns:a="http://schemas.openxmlformats.org/drawingml/2006/main"/>
+            </wp:cNvGraphicFramePr>
+            <a:graphic xmlns:a="http://schemas.openxmlformats.org/drawingml/2006/main">
+              <a:graphicData uri="http://schemas.openxmlformats.org/drawingml/2006/chart">
+                <c:chart xmlns:c="http://schemas.openxmlformats.org/drawingml/2006/chart" xmlns:r="http://schemas.openxmlformats.org/officeDocument/2006/relationships" r:id="rId5"/>
+              </a:graphicData>
+            </a:graphic>
+          </wp:inline>
+        </w:drawing>
+      </w:r>
+    </w:p>
+    <w:p>
+      <w:pPr>
+        <w:widowControl/>
+        <w:autoSpaceDE w:val="0"/>
+        <w:autoSpaceDN w:val="0"/>
+        <w:adjustRightInd w:val="0"/>
+        <w:ind w:left="360"/>
+        <w:rPr>
+          <w:b/>
+          <w:sz w:val="28"/>
+          <w:szCs w:val="28"/>
+        </w:rPr>
+      </w:pPr>
+    </w:p>
+    <w:p>
+      <w:pPr>
+        <w:widowControl/>
+        <w:autoSpaceDE w:val="0"/>
+        <w:autoSpaceDN w:val="0"/>
+        <w:adjustRightInd w:val="0"/>
+        <w:ind w:left="360"/>
+        <w:rPr>
+          <w:b/>
+          <w:sz w:val="28"/>
+          <w:szCs w:val="28"/>
+        </w:rPr>
+      </w:pPr>
+    </w:p>
+    <w:p>
+      <w:pPr>
+        <w:widowControl/>
+        <w:autoSpaceDE w:val="0"/>
+        <w:autoSpaceDN w:val="0"/>
+        <w:adjustRightInd w:val="0"/>
+      </w:pPr>
+      <w:r>
+        <w:t>The average time taken to replicate 20 MB file upon a failure is 19.041 seconds and the standard deviation is 10.643 seconds.</w:t>
+      </w:r>
+    </w:p>
+    <w:p>
+      <w:pPr>
+        <w:pStyle w:val="ListParagraph"/>
+        <w:widowControl/>
+        <w:autoSpaceDE w:val="0"/>
+        <w:autoSpaceDN w:val="0"/>
+        <w:adjustRightInd w:val="0"/>
+        <w:rPr>
+          <w:b/>
+          <w:sz w:val="28"/>
+          <w:szCs w:val="28"/>
+        </w:rPr>
+      </w:pPr>
+    </w:p>
+    <w:p>
+      <w:pPr>
+        <w:pStyle w:val="ListParagraph"/>
+        <w:widowControl/>
+        <w:numPr>
+          <w:ilvl w:val="0"/>
+          <w:numId w:val="2"/>
+        </w:numPr>
+        <w:autoSpaceDE w:val="0"/>
+        <w:autoSpaceDN w:val="0"/>
+        <w:adjustRightInd w:val="0"/>
+        <w:rPr>
+          <w:b/>
+          <w:sz w:val="28"/>
+          <w:szCs w:val="28"/>
+        </w:rPr>
+      </w:pPr>
       <w:r>
         <w:rPr>
           <w:b/>
           <w:sz w:val="28"/>
           <w:szCs w:val="28"/>
         </w:rPr>
-        <w:t>e-replic</w:t>
+        <w:t>Time between master failure and new master being reinstated</w:t>
       </w:r>
+    </w:p>
+    <w:p>
+      <w:pPr>
+        <w:widowControl/>
+        <w:autoSpaceDE w:val="0"/>
+        <w:autoSpaceDN w:val="0"/>
+        <w:adjustRightInd w:val="0"/>
+        <w:ind w:left="360"/>
+        <w:rPr>
+          <w:b/>
+          <w:sz w:val="28"/>
+          <w:szCs w:val="28"/>
+        </w:rPr>
+      </w:pPr>
+    </w:p>
+    <w:p>
+      <w:pPr>
+        <w:widowControl/>
+        <w:autoSpaceDE w:val="0"/>
+        <w:autoSpaceDN w:val="0"/>
+        <w:adjustRightInd w:val="0"/>
+        <w:ind w:left="360"/>
+        <w:rPr>
+          <w:b/>
+          <w:sz w:val="28"/>
+          <w:szCs w:val="28"/>
+        </w:rPr>
+      </w:pPr>
+      <w:r>
+        <w:rPr>
+          <w:b/>
+          <w:noProof/>
+          <w:sz w:val="28"/>
+          <w:szCs w:val="28"/>
+          <w:lang w:val="en-IN" w:eastAsia="en-IN"/>
+        </w:rPr>
+        <w:drawing>
+          <wp:inline distT="0" distB="0" distL="0" distR="0">
+            <wp:extent cx="4057650" cy="2343150"/>
+            <wp:effectExtent l="0" t="0" r="0" b="0"/>
+            <wp:docPr id="3" name="Chart 3"/>
+            <wp:cNvGraphicFramePr>
+              <a:graphicFrameLocks xmlns:a="http://schemas.openxmlformats.org/drawingml/2006/main"/>
+            </wp:cNvGraphicFramePr>
+            <a:graphic xmlns:a="http://schemas.openxmlformats.org/drawingml/2006/main">
+              <a:graphicData uri="http://schemas.openxmlformats.org/drawingml/2006/chart">
+                <c:chart xmlns:c="http://schemas.openxmlformats.org/drawingml/2006/chart" xmlns:r="http://schemas.openxmlformats.org/officeDocument/2006/relationships" r:id="rId6"/>
+              </a:graphicData>
+            </a:graphic>
+          </wp:inline>
+        </w:drawing>
+      </w:r>
+    </w:p>
+    <w:p>
+      <w:pPr>
+        <w:widowControl/>
+        <w:autoSpaceDE w:val="0"/>
+        <w:autoSpaceDN w:val="0"/>
+        <w:adjustRightInd w:val="0"/>
+      </w:pPr>
+      <w:r>
+        <w:t>The average time taken between master failure and new master being reinstated is 5.181 seconds and the standard deviation is 0.125 seconds.</w:t>
+      </w:r>
+    </w:p>
+    <w:p>
+      <w:pPr>
+        <w:widowControl/>
+        <w:autoSpaceDE w:val="0"/>
+        <w:autoSpaceDN w:val="0"/>
+        <w:adjustRightInd w:val="0"/>
+        <w:rPr>
+          <w:b/>
+          <w:sz w:val="28"/>
+          <w:szCs w:val="28"/>
+        </w:rPr>
+      </w:pPr>
+    </w:p>
+    <w:p>
+      <w:pPr>
+        <w:pStyle w:val="ListParagraph"/>
+        <w:widowControl/>
+        <w:numPr>
+          <w:ilvl w:val="0"/>
+          <w:numId w:val="2"/>
+        </w:numPr>
+        <w:autoSpaceDE w:val="0"/>
+        <w:autoSpaceDN w:val="0"/>
+        <w:adjustRightInd w:val="0"/>
+        <w:rPr>
+          <w:b/>
+          <w:sz w:val="28"/>
+          <w:szCs w:val="28"/>
+        </w:rPr>
+      </w:pPr>
       <w:r>
         <w:rPr>
           <w:b/>
           <w:sz w:val="28"/>
           <w:szCs w:val="28"/>
         </w:rPr>
-        <w:t xml:space="preserve">ation time and bandwidth upon a </w:t>
+        <w:t>Times to read and write one file of size 20 MB, 500 MB (4 total data points), under no failure</w:t>
       </w:r>
+    </w:p>
+    <w:p>
+      <w:pPr>
+        <w:widowControl/>
+        <w:autoSpaceDE w:val="0"/>
+        <w:autoSpaceDN w:val="0"/>
+        <w:adjustRightInd w:val="0"/>
+        <w:rPr>
+          <w:b/>
+          <w:sz w:val="28"/>
+          <w:szCs w:val="28"/>
+        </w:rPr>
+      </w:pPr>
+    </w:p>
+    <w:p>
+      <w:pPr>
+        <w:widowControl/>
+        <w:autoSpaceDE w:val="0"/>
+        <w:autoSpaceDN w:val="0"/>
+        <w:adjustRightInd w:val="0"/>
+        <w:rPr>
+          <w:b/>
+          <w:sz w:val="28"/>
+          <w:szCs w:val="28"/>
+        </w:rPr>
+      </w:pPr>
+      <w:r>
+        <w:rPr>
+          <w:b/>
+          <w:noProof/>
+          <w:sz w:val="28"/>
+          <w:szCs w:val="28"/>
+          <w:lang w:val="en-IN" w:eastAsia="en-IN"/>
+        </w:rPr>
+        <w:lastRenderedPageBreak/>
+        <w:drawing>
+          <wp:inline distT="0" distB="0" distL="0" distR="0">
+            <wp:extent cx="4305300" cy="2590800"/>
+            <wp:effectExtent l="0" t="0" r="0" b="0"/>
+            <wp:docPr id="2" name="Chart 2"/>
+            <wp:cNvGraphicFramePr>
+              <a:graphicFrameLocks xmlns:a="http://schemas.openxmlformats.org/drawingml/2006/main"/>
+            </wp:cNvGraphicFramePr>
+            <a:graphic xmlns:a="http://schemas.openxmlformats.org/drawingml/2006/main">
+              <a:graphicData uri="http://schemas.openxmlformats.org/drawingml/2006/chart">
+                <c:chart xmlns:c="http://schemas.openxmlformats.org/drawingml/2006/chart" xmlns:r="http://schemas.openxmlformats.org/officeDocument/2006/relationships" r:id="rId7"/>
+              </a:graphicData>
+            </a:graphic>
+          </wp:inline>
+        </w:drawing>
+      </w:r>
+    </w:p>
+    <w:p>
+      <w:pPr>
+        <w:widowControl/>
+        <w:autoSpaceDE w:val="0"/>
+        <w:autoSpaceDN w:val="0"/>
+        <w:adjustRightInd w:val="0"/>
+      </w:pPr>
+    </w:p>
+    <w:p>
+      <w:pPr>
+        <w:widowControl/>
+        <w:autoSpaceDE w:val="0"/>
+        <w:autoSpaceDN w:val="0"/>
+        <w:adjustRightInd w:val="0"/>
+      </w:pPr>
+      <w:r>
+        <w:t>The average time taken to read 500 MB files increases by 4 seconds from 20 MB files but there is variation of 0.4 seconds in the standard deviation.</w:t>
+      </w:r>
+    </w:p>
+    <w:p>
+      <w:pPr>
+        <w:widowControl/>
+        <w:autoSpaceDE w:val="0"/>
+        <w:autoSpaceDN w:val="0"/>
+        <w:adjustRightInd w:val="0"/>
+      </w:pPr>
+    </w:p>
+    <w:p>
+      <w:pPr>
+        <w:widowControl/>
+        <w:autoSpaceDE w:val="0"/>
+        <w:autoSpaceDN w:val="0"/>
+        <w:adjustRightInd w:val="0"/>
+      </w:pPr>
+      <w:r>
+        <w:t>The average time taken to write 500 MB files increases by 1 second from 20 MB files but there is only a slight variation in the standard deviation.</w:t>
+      </w:r>
+    </w:p>
+    <w:p>
+      <w:pPr>
+        <w:widowControl/>
+        <w:autoSpaceDE w:val="0"/>
+        <w:autoSpaceDN w:val="0"/>
+        <w:adjustRightInd w:val="0"/>
+      </w:pPr>
+    </w:p>
+    <w:p>
+      <w:pPr>
+        <w:pStyle w:val="ListParagraph"/>
+        <w:widowControl/>
+        <w:numPr>
+          <w:ilvl w:val="0"/>
+          <w:numId w:val="2"/>
+        </w:numPr>
+        <w:autoSpaceDE w:val="0"/>
+        <w:autoSpaceDN w:val="0"/>
+        <w:adjustRightInd w:val="0"/>
+        <w:rPr>
+          <w:b/>
+          <w:sz w:val="28"/>
+          <w:szCs w:val="28"/>
+        </w:rPr>
+      </w:pPr>
       <w:r>
         <w:rPr>
           <w:b/>
           <w:sz w:val="28"/>
           <w:szCs w:val="28"/>
         </w:rPr>
-        <w:t>failure</w:t>
+        <w:t>Time to store the entire Wikipedia corpus into SDFS with 4 machines</w:t>
       </w:r>
     </w:p>
     <w:p>
       <w:pPr>
-        <w:pStyle w:val="ListParagraph"/>
+        <w:widowControl/>
+        <w:autoSpaceDE w:val="0"/>
+        <w:autoSpaceDN w:val="0"/>
+        <w:adjustRightInd w:val="0"/>
+        <w:jc w:val="left"/>
+        <w:rPr>
+          <w:rFonts w:ascii="BookAntiqua" w:eastAsia="Calibri" w:hAnsi="BookAntiqua" w:cs="BookAntiqua"/>
+          <w:kern w:val="0"/>
+          <w:lang w:val="en-IN" w:eastAsia="en-US"/>
+        </w:rPr>
+      </w:pPr>
+    </w:p>
+    <w:p>
+      <w:pPr>
+        <w:widowControl/>
+        <w:autoSpaceDE w:val="0"/>
+        <w:autoSpaceDN w:val="0"/>
+        <w:adjustRightInd w:val="0"/>
+        <w:jc w:val="left"/>
+        <w:rPr>
+          <w:rFonts w:ascii="BookAntiqua" w:eastAsia="Calibri" w:hAnsi="BookAntiqua" w:cs="BookAntiqua"/>
+          <w:kern w:val="0"/>
+          <w:lang w:val="en-IN" w:eastAsia="en-US"/>
+        </w:rPr>
+      </w:pPr>
+    </w:p>
+    <w:p>
+      <w:pPr>
         <w:widowControl/>
         <w:autoSpaceDE w:val="0"/>
         <w:autoSpaceDN w:val="0"/>
@@ -365,15 +793,36 @@
           <w:szCs w:val="28"/>
         </w:rPr>
       </w:pPr>
-    </w:p>
-    <w:p>
-      <w:pPr>
-        <w:pStyle w:val="ListParagraph"/>
-        <w:widowControl/>
-        <w:numPr>
-          <w:ilvl w:val="0"/>
-          <w:numId w:val="2"/>
-        </w:numPr>
+      <w:bookmarkStart w:id="0" w:name="_GoBack"/>
+      <w:r>
+        <w:rPr>
+          <w:b/>
+          <w:noProof/>
+          <w:sz w:val="28"/>
+          <w:szCs w:val="28"/>
+          <w:lang w:val="en-IN" w:eastAsia="en-IN"/>
+        </w:rPr>
+        <w:drawing>
+          <wp:inline distT="0" distB="0" distL="0" distR="0">
+            <wp:extent cx="4505325" cy="2695575"/>
+            <wp:effectExtent l="0" t="0" r="9525" b="9525"/>
+            <wp:docPr id="1" name="Chart 1"/>
+            <wp:cNvGraphicFramePr>
+              <a:graphicFrameLocks xmlns:a="http://schemas.openxmlformats.org/drawingml/2006/main"/>
+            </wp:cNvGraphicFramePr>
+            <a:graphic xmlns:a="http://schemas.openxmlformats.org/drawingml/2006/main">
+              <a:graphicData uri="http://schemas.openxmlformats.org/drawingml/2006/chart">
+                <c:chart xmlns:c="http://schemas.openxmlformats.org/drawingml/2006/chart" xmlns:r="http://schemas.openxmlformats.org/officeDocument/2006/relationships" r:id="rId8"/>
+              </a:graphicData>
+            </a:graphic>
+          </wp:inline>
+        </w:drawing>
+      </w:r>
+      <w:bookmarkEnd w:id="0"/>
+    </w:p>
+    <w:p>
+      <w:pPr>
+        <w:widowControl/>
         <w:autoSpaceDE w:val="0"/>
         <w:autoSpaceDN w:val="0"/>
         <w:adjustRightInd w:val="0"/>
@@ -383,229 +832,30 @@
           <w:szCs w:val="28"/>
         </w:rPr>
       </w:pPr>
+    </w:p>
+    <w:p>
+      <w:pPr>
+        <w:widowControl/>
+        <w:autoSpaceDE w:val="0"/>
+        <w:autoSpaceDN w:val="0"/>
+        <w:adjustRightInd w:val="0"/>
+      </w:pPr>
       <w:r>
-        <w:rPr>
-          <w:b/>
-          <w:sz w:val="28"/>
-          <w:szCs w:val="28"/>
-        </w:rPr>
-        <w:t>T</w:t>
+        <w:t>The average time taken to store 1.4 GB Wikipedia Corpus is the maximum and it takes almost 6 seconds more and the standard deviation is increased by 0.8 as compared to 20 MB and 500 MB files.</w:t>
       </w:r>
+    </w:p>
+    <w:p>
+      <w:pPr>
+        <w:widowControl/>
+        <w:autoSpaceDE w:val="0"/>
+        <w:autoSpaceDN w:val="0"/>
+        <w:adjustRightInd w:val="0"/>
+      </w:pPr>
       <w:r>
-        <w:rPr>
-          <w:b/>
-          <w:sz w:val="28"/>
-          <w:szCs w:val="28"/>
-        </w:rPr>
-        <w:t>ime between master failure and</w:t>
+        <w:t>The average time taken to read 1.4 GB Wikipedia Corpus is the maximum and it takes almost 4 seconds more and the standard deviation is increased by 0.4.</w:t>
       </w:r>
-      <w:r>
-        <w:rPr>
-          <w:b/>
-          <w:sz w:val="28"/>
-          <w:szCs w:val="28"/>
-        </w:rPr>
-        <w:t xml:space="preserve"> </w:t>
-      </w:r>
-      <w:r>
-        <w:rPr>
-          <w:b/>
-          <w:sz w:val="28"/>
-          <w:szCs w:val="28"/>
-        </w:rPr>
-        <w:t>new master being reinstated</w:t>
-      </w:r>
-    </w:p>
-    <w:p>
-      <w:pPr>
-        <w:widowControl/>
-        <w:autoSpaceDE w:val="0"/>
-        <w:autoSpaceDN w:val="0"/>
-        <w:adjustRightInd w:val="0"/>
-        <w:rPr>
-          <w:b/>
-          <w:sz w:val="28"/>
-          <w:szCs w:val="28"/>
-        </w:rPr>
-      </w:pPr>
-    </w:p>
-    <w:p>
-      <w:pPr>
-        <w:pStyle w:val="ListParagraph"/>
-        <w:widowControl/>
-        <w:numPr>
-          <w:ilvl w:val="0"/>
-          <w:numId w:val="2"/>
-        </w:numPr>
-        <w:autoSpaceDE w:val="0"/>
-        <w:autoSpaceDN w:val="0"/>
-        <w:adjustRightInd w:val="0"/>
-        <w:rPr>
-          <w:b/>
-          <w:sz w:val="28"/>
-          <w:szCs w:val="28"/>
-        </w:rPr>
-      </w:pPr>
-      <w:r>
-        <w:rPr>
-          <w:b/>
-          <w:sz w:val="28"/>
-          <w:szCs w:val="28"/>
-        </w:rPr>
-        <w:t>T</w:t>
-      </w:r>
-      <w:r>
-        <w:rPr>
-          <w:b/>
-          <w:sz w:val="28"/>
-          <w:szCs w:val="28"/>
-        </w:rPr>
-        <w:t>imes to read and write one file of size 20 MB,</w:t>
-      </w:r>
-      <w:r>
-        <w:rPr>
-          <w:b/>
-          <w:sz w:val="28"/>
-          <w:szCs w:val="28"/>
-        </w:rPr>
-        <w:t xml:space="preserve"> </w:t>
-      </w:r>
-      <w:r>
-        <w:rPr>
-          <w:b/>
-          <w:sz w:val="28"/>
-          <w:szCs w:val="28"/>
-        </w:rPr>
-        <w:t>500 MB (4 total</w:t>
-      </w:r>
-      <w:r>
-        <w:rPr>
-          <w:b/>
-          <w:sz w:val="28"/>
-          <w:szCs w:val="28"/>
-        </w:rPr>
-        <w:t xml:space="preserve"> data points), under no failure</w:t>
-      </w:r>
-    </w:p>
-    <w:p>
-      <w:pPr>
-        <w:pStyle w:val="ListParagraph"/>
-        <w:widowControl/>
-        <w:numPr>
-          <w:ilvl w:val="0"/>
-          <w:numId w:val="2"/>
-        </w:numPr>
-        <w:autoSpaceDE w:val="0"/>
-        <w:autoSpaceDN w:val="0"/>
-        <w:adjustRightInd w:val="0"/>
-        <w:rPr>
-          <w:b/>
-          <w:sz w:val="28"/>
-          <w:szCs w:val="28"/>
-        </w:rPr>
-      </w:pPr>
-    </w:p>
-    <w:p>
-      <w:pPr>
-        <w:pStyle w:val="ListParagraph"/>
-        <w:widowControl/>
-        <w:numPr>
-          <w:ilvl w:val="0"/>
-          <w:numId w:val="2"/>
-        </w:numPr>
-        <w:autoSpaceDE w:val="0"/>
-        <w:autoSpaceDN w:val="0"/>
-        <w:adjustRightInd w:val="0"/>
-        <w:rPr>
-          <w:b/>
-          <w:sz w:val="28"/>
-          <w:szCs w:val="28"/>
-        </w:rPr>
-      </w:pPr>
-      <w:r>
-        <w:rPr>
-          <w:b/>
-          <w:sz w:val="28"/>
-          <w:szCs w:val="28"/>
-        </w:rPr>
-        <w:t>T</w:t>
-      </w:r>
-      <w:r>
-        <w:rPr>
-          <w:b/>
-          <w:sz w:val="28"/>
-          <w:szCs w:val="28"/>
-        </w:rPr>
-        <w:t>ime to store the entire</w:t>
-      </w:r>
-      <w:r>
-        <w:rPr>
-          <w:b/>
-          <w:sz w:val="28"/>
-          <w:szCs w:val="28"/>
-        </w:rPr>
-        <w:t xml:space="preserve"> </w:t>
-      </w:r>
-      <w:r>
-        <w:rPr>
-          <w:b/>
-          <w:sz w:val="28"/>
-          <w:szCs w:val="28"/>
-        </w:rPr>
-        <w:t>Wikipedia corpus into SDFS with 4 machines</w:t>
-      </w:r>
-    </w:p>
-    <w:p>
-      <w:pPr>
-        <w:widowControl/>
-        <w:autoSpaceDE w:val="0"/>
-        <w:autoSpaceDN w:val="0"/>
-        <w:adjustRightInd w:val="0"/>
-        <w:jc w:val="left"/>
-        <w:rPr>
-          <w:rFonts w:ascii="BookAntiqua" w:eastAsiaTheme="minorHAnsi" w:hAnsi="BookAntiqua" w:cs="BookAntiqua"/>
-          <w:kern w:val="0"/>
-          <w:lang w:val="en-IN" w:eastAsia="en-US"/>
-        </w:rPr>
-      </w:pPr>
-    </w:p>
-    <w:p>
-      <w:pPr>
-        <w:widowControl/>
-        <w:autoSpaceDE w:val="0"/>
-        <w:autoSpaceDN w:val="0"/>
-        <w:adjustRightInd w:val="0"/>
-        <w:jc w:val="left"/>
-        <w:rPr>
-          <w:rFonts w:ascii="BookAntiqua" w:eastAsiaTheme="minorHAnsi" w:hAnsi="BookAntiqua" w:cs="BookAntiqua"/>
-          <w:kern w:val="0"/>
-          <w:lang w:val="en-IN" w:eastAsia="en-US"/>
-        </w:rPr>
-      </w:pPr>
-    </w:p>
-    <w:p>
-      <w:pPr>
-        <w:widowControl/>
-        <w:autoSpaceDE w:val="0"/>
-        <w:autoSpaceDN w:val="0"/>
-        <w:adjustRightInd w:val="0"/>
-        <w:rPr>
-          <w:b/>
-          <w:sz w:val="28"/>
-          <w:szCs w:val="28"/>
-        </w:rPr>
-      </w:pPr>
-      <w:bookmarkStart w:id="0" w:name="_GoBack"/>
-      <w:bookmarkEnd w:id="0"/>
-      <w:r>
-        <w:rPr>
-          <w:b/>
-          <w:sz w:val="28"/>
-          <w:szCs w:val="28"/>
-        </w:rPr>
-        <w:t>Average and Standard Deviation Plots</w:t>
-      </w:r>
-    </w:p>
+    </w:p>
+    <w:p/>
     <w:sectPr>
       <w:pgSz w:w="11906" w:h="16838"/>
       <w:pgMar w:top="1440" w:right="1440" w:bottom="1440" w:left="1440" w:header="708" w:footer="708" w:gutter="0"/>
@@ -1195,14 +1445,14 @@
   <w:style w:type="paragraph" w:default="1" w:styleId="Normal">
     <w:name w:val="Normal"/>
     <w:qFormat/>
-    <w:rsid w:val="00997499"/>
+    <w:rsid w:val="007E630C"/>
     <w:pPr>
       <w:widowControl w:val="0"/>
       <w:spacing w:after="0" w:line="240" w:lineRule="auto"/>
       <w:jc w:val="both"/>
     </w:pPr>
     <w:rPr>
-      <w:rFonts w:eastAsiaTheme="minorEastAsia"/>
+      <w:rFonts w:ascii="Calibri" w:eastAsia="Times New Roman" w:hAnsi="Calibri" w:cs="Times New Roman"/>
       <w:kern w:val="2"/>
       <w:sz w:val="24"/>
       <w:szCs w:val="24"/>
@@ -1241,13 +1491,1481 @@
     <w:basedOn w:val="Normal"/>
     <w:uiPriority w:val="34"/>
     <w:qFormat/>
-    <w:rsid w:val="00C732CE"/>
+    <w:rsid w:val="007E630C"/>
     <w:pPr>
       <w:ind w:left="720"/>
       <w:contextualSpacing/>
     </w:pPr>
   </w:style>
 </w:styles>
+</file>
+
+<file path=word/charts/chart1.xml><?xml version="1.0" encoding="utf-8"?>
+<c:chartSpace xmlns:c="http://schemas.openxmlformats.org/drawingml/2006/chart" xmlns:a="http://schemas.openxmlformats.org/drawingml/2006/main" xmlns:r="http://schemas.openxmlformats.org/officeDocument/2006/relationships">
+  <c:date1904 val="0"/>
+  <c:lang val="en-US"/>
+  <c:roundedCorners val="0"/>
+  <mc:AlternateContent xmlns:mc="http://schemas.openxmlformats.org/markup-compatibility/2006">
+    <mc:Choice xmlns:c14="http://schemas.microsoft.com/office/drawing/2007/8/2/chart" Requires="c14">
+      <c14:style val="102"/>
+    </mc:Choice>
+    <mc:Fallback>
+      <c:style val="2"/>
+    </mc:Fallback>
+  </mc:AlternateContent>
+  <c:clrMapOvr bg1="lt1" tx1="dk1" bg2="lt2" tx2="dk2" accent1="accent1" accent2="accent2" accent3="accent3" accent4="accent4" accent5="accent5" accent6="accent6" hlink="hlink" folHlink="folHlink"/>
+  <c:chart>
+    <c:title>
+      <c:tx>
+        <c:rich>
+          <a:bodyPr rot="0" spcFirstLastPara="1" vertOverflow="ellipsis" vert="horz" wrap="square" anchor="ctr" anchorCtr="1"/>
+          <a:lstStyle/>
+          <a:p>
+            <a:pPr>
+              <a:defRPr sz="1399" b="0" i="0" u="none" strike="noStrike" kern="1200" spc="0" baseline="0">
+                <a:solidFill>
+                  <a:schemeClr val="tx1">
+                    <a:lumMod val="65000"/>
+                    <a:lumOff val="35000"/>
+                  </a:schemeClr>
+                </a:solidFill>
+                <a:latin typeface="+mn-lt"/>
+                <a:ea typeface="+mn-ea"/>
+                <a:cs typeface="+mn-cs"/>
+              </a:defRPr>
+            </a:pPr>
+            <a:r>
+              <a:rPr lang="en-IN"/>
+              <a:t>Re-replication</a:t>
+            </a:r>
+            <a:r>
+              <a:rPr lang="en-IN" baseline="0"/>
+              <a:t> Time(20 MB)</a:t>
+            </a:r>
+            <a:endParaRPr lang="en-IN"/>
+          </a:p>
+        </c:rich>
+      </c:tx>
+      <c:overlay val="0"/>
+      <c:spPr>
+        <a:noFill/>
+        <a:ln w="25389">
+          <a:noFill/>
+        </a:ln>
+      </c:spPr>
+    </c:title>
+    <c:autoTitleDeleted val="0"/>
+    <c:plotArea>
+      <c:layout/>
+      <c:barChart>
+        <c:barDir val="bar"/>
+        <c:grouping val="clustered"/>
+        <c:varyColors val="0"/>
+        <c:ser>
+          <c:idx val="0"/>
+          <c:order val="0"/>
+          <c:tx>
+            <c:strRef>
+              <c:f>Sheet1!$B$1</c:f>
+              <c:strCache>
+                <c:ptCount val="1"/>
+                <c:pt idx="0">
+                  <c:v>Average</c:v>
+                </c:pt>
+              </c:strCache>
+            </c:strRef>
+          </c:tx>
+          <c:spPr>
+            <a:solidFill>
+              <a:srgbClr val="5B9BD5"/>
+            </a:solidFill>
+            <a:ln w="25389">
+              <a:noFill/>
+            </a:ln>
+          </c:spPr>
+          <c:invertIfNegative val="0"/>
+          <c:cat>
+            <c:strRef>
+              <c:f>Sheet1!$A$2</c:f>
+              <c:strCache>
+                <c:ptCount val="1"/>
+                <c:pt idx="0">
+                  <c:v>Re-replication time (20 MB)</c:v>
+                </c:pt>
+              </c:strCache>
+            </c:strRef>
+          </c:cat>
+          <c:val>
+            <c:numRef>
+              <c:f>Sheet1!$B$2</c:f>
+              <c:numCache>
+                <c:formatCode>General</c:formatCode>
+                <c:ptCount val="1"/>
+                <c:pt idx="0">
+                  <c:v>19.041600000000003</c:v>
+                </c:pt>
+              </c:numCache>
+            </c:numRef>
+          </c:val>
+        </c:ser>
+        <c:ser>
+          <c:idx val="1"/>
+          <c:order val="1"/>
+          <c:tx>
+            <c:strRef>
+              <c:f>Sheet1!$C$1</c:f>
+              <c:strCache>
+                <c:ptCount val="1"/>
+                <c:pt idx="0">
+                  <c:v>Standard Deviation</c:v>
+                </c:pt>
+              </c:strCache>
+            </c:strRef>
+          </c:tx>
+          <c:spPr>
+            <a:solidFill>
+              <a:srgbClr val="ED7D31"/>
+            </a:solidFill>
+            <a:ln w="25389">
+              <a:noFill/>
+            </a:ln>
+          </c:spPr>
+          <c:invertIfNegative val="0"/>
+          <c:cat>
+            <c:strRef>
+              <c:f>Sheet1!$A$2</c:f>
+              <c:strCache>
+                <c:ptCount val="1"/>
+                <c:pt idx="0">
+                  <c:v>Re-replication time (20 MB)</c:v>
+                </c:pt>
+              </c:strCache>
+            </c:strRef>
+          </c:cat>
+          <c:val>
+            <c:numRef>
+              <c:f>Sheet1!$C$2</c:f>
+              <c:numCache>
+                <c:formatCode>General</c:formatCode>
+                <c:ptCount val="1"/>
+                <c:pt idx="0">
+                  <c:v>10.642679963242333</c:v>
+                </c:pt>
+              </c:numCache>
+            </c:numRef>
+          </c:val>
+        </c:ser>
+        <c:dLbls>
+          <c:showLegendKey val="0"/>
+          <c:showVal val="0"/>
+          <c:showCatName val="0"/>
+          <c:showSerName val="0"/>
+          <c:showPercent val="0"/>
+          <c:showBubbleSize val="0"/>
+        </c:dLbls>
+        <c:gapWidth val="182"/>
+        <c:axId val="-598587344"/>
+        <c:axId val="-598578640"/>
+      </c:barChart>
+      <c:catAx>
+        <c:axId val="-598587344"/>
+        <c:scaling>
+          <c:orientation val="minMax"/>
+        </c:scaling>
+        <c:delete val="0"/>
+        <c:axPos val="l"/>
+        <c:numFmt formatCode="General" sourceLinked="1"/>
+        <c:majorTickMark val="none"/>
+        <c:minorTickMark val="none"/>
+        <c:tickLblPos val="nextTo"/>
+        <c:spPr>
+          <a:noFill/>
+          <a:ln w="9521" cap="flat" cmpd="sng" algn="ctr">
+            <a:solidFill>
+              <a:schemeClr val="tx1">
+                <a:lumMod val="15000"/>
+                <a:lumOff val="85000"/>
+              </a:schemeClr>
+            </a:solidFill>
+            <a:round/>
+          </a:ln>
+          <a:effectLst/>
+        </c:spPr>
+        <c:txPr>
+          <a:bodyPr rot="-60000000" spcFirstLastPara="1" vertOverflow="ellipsis" vert="horz" wrap="square" anchor="ctr" anchorCtr="1"/>
+          <a:lstStyle/>
+          <a:p>
+            <a:pPr>
+              <a:defRPr sz="900" b="0" i="0" u="none" strike="noStrike" kern="1200" baseline="0">
+                <a:solidFill>
+                  <a:schemeClr val="tx1">
+                    <a:lumMod val="65000"/>
+                    <a:lumOff val="35000"/>
+                  </a:schemeClr>
+                </a:solidFill>
+                <a:latin typeface="+mn-lt"/>
+                <a:ea typeface="+mn-ea"/>
+                <a:cs typeface="+mn-cs"/>
+              </a:defRPr>
+            </a:pPr>
+            <a:endParaRPr lang="en-US"/>
+          </a:p>
+        </c:txPr>
+        <c:crossAx val="-598578640"/>
+        <c:crosses val="autoZero"/>
+        <c:auto val="1"/>
+        <c:lblAlgn val="ctr"/>
+        <c:lblOffset val="100"/>
+        <c:noMultiLvlLbl val="0"/>
+      </c:catAx>
+      <c:valAx>
+        <c:axId val="-598578640"/>
+        <c:scaling>
+          <c:orientation val="minMax"/>
+        </c:scaling>
+        <c:delete val="0"/>
+        <c:axPos val="b"/>
+        <c:majorGridlines>
+          <c:spPr>
+            <a:ln w="9521" cap="flat" cmpd="sng" algn="ctr">
+              <a:solidFill>
+                <a:schemeClr val="tx1">
+                  <a:lumMod val="15000"/>
+                  <a:lumOff val="85000"/>
+                </a:schemeClr>
+              </a:solidFill>
+              <a:round/>
+            </a:ln>
+            <a:effectLst/>
+          </c:spPr>
+        </c:majorGridlines>
+        <c:numFmt formatCode="General" sourceLinked="1"/>
+        <c:majorTickMark val="none"/>
+        <c:minorTickMark val="none"/>
+        <c:tickLblPos val="nextTo"/>
+        <c:spPr>
+          <a:ln w="6347">
+            <a:noFill/>
+          </a:ln>
+        </c:spPr>
+        <c:txPr>
+          <a:bodyPr rot="-60000000" spcFirstLastPara="1" vertOverflow="ellipsis" vert="horz" wrap="square" anchor="ctr" anchorCtr="1"/>
+          <a:lstStyle/>
+          <a:p>
+            <a:pPr>
+              <a:defRPr sz="900" b="0" i="0" u="none" strike="noStrike" kern="1200" baseline="0">
+                <a:solidFill>
+                  <a:schemeClr val="tx1">
+                    <a:lumMod val="65000"/>
+                    <a:lumOff val="35000"/>
+                  </a:schemeClr>
+                </a:solidFill>
+                <a:latin typeface="+mn-lt"/>
+                <a:ea typeface="+mn-ea"/>
+                <a:cs typeface="+mn-cs"/>
+              </a:defRPr>
+            </a:pPr>
+            <a:endParaRPr lang="en-US"/>
+          </a:p>
+        </c:txPr>
+        <c:crossAx val="-598587344"/>
+        <c:crosses val="autoZero"/>
+        <c:crossBetween val="between"/>
+      </c:valAx>
+      <c:spPr>
+        <a:noFill/>
+        <a:ln w="25389">
+          <a:noFill/>
+        </a:ln>
+      </c:spPr>
+    </c:plotArea>
+    <c:legend>
+      <c:legendPos val="b"/>
+      <c:overlay val="0"/>
+      <c:spPr>
+        <a:noFill/>
+        <a:ln w="25389">
+          <a:noFill/>
+        </a:ln>
+      </c:spPr>
+      <c:txPr>
+        <a:bodyPr rot="0" spcFirstLastPara="1" vertOverflow="ellipsis" vert="horz" wrap="square" anchor="ctr" anchorCtr="1"/>
+        <a:lstStyle/>
+        <a:p>
+          <a:pPr>
+            <a:defRPr sz="900" b="0" i="0" u="none" strike="noStrike" kern="1200" baseline="0">
+              <a:solidFill>
+                <a:schemeClr val="tx1">
+                  <a:lumMod val="65000"/>
+                  <a:lumOff val="35000"/>
+                </a:schemeClr>
+              </a:solidFill>
+              <a:latin typeface="+mn-lt"/>
+              <a:ea typeface="+mn-ea"/>
+              <a:cs typeface="+mn-cs"/>
+            </a:defRPr>
+          </a:pPr>
+          <a:endParaRPr lang="en-US"/>
+        </a:p>
+      </c:txPr>
+    </c:legend>
+    <c:plotVisOnly val="1"/>
+    <c:dispBlanksAs val="gap"/>
+    <c:showDLblsOverMax val="0"/>
+  </c:chart>
+  <c:spPr>
+    <a:solidFill>
+      <a:schemeClr val="bg1"/>
+    </a:solidFill>
+    <a:ln w="9521" cap="flat" cmpd="sng" algn="ctr">
+      <a:solidFill>
+        <a:schemeClr val="tx1">
+          <a:lumMod val="15000"/>
+          <a:lumOff val="85000"/>
+        </a:schemeClr>
+      </a:solidFill>
+      <a:round/>
+    </a:ln>
+    <a:effectLst/>
+  </c:spPr>
+  <c:txPr>
+    <a:bodyPr/>
+    <a:lstStyle/>
+    <a:p>
+      <a:pPr>
+        <a:defRPr/>
+      </a:pPr>
+      <a:endParaRPr lang="en-US"/>
+    </a:p>
+  </c:txPr>
+  <c:externalData r:id="rId2">
+    <c:autoUpdate val="0"/>
+  </c:externalData>
+</c:chartSpace>
+</file>
+
+<file path=word/charts/chart2.xml><?xml version="1.0" encoding="utf-8"?>
+<c:chartSpace xmlns:c="http://schemas.openxmlformats.org/drawingml/2006/chart" xmlns:a="http://schemas.openxmlformats.org/drawingml/2006/main" xmlns:r="http://schemas.openxmlformats.org/officeDocument/2006/relationships">
+  <c:date1904 val="0"/>
+  <c:lang val="en-US"/>
+  <c:roundedCorners val="0"/>
+  <mc:AlternateContent xmlns:mc="http://schemas.openxmlformats.org/markup-compatibility/2006">
+    <mc:Choice xmlns:c14="http://schemas.microsoft.com/office/drawing/2007/8/2/chart" Requires="c14">
+      <c14:style val="102"/>
+    </mc:Choice>
+    <mc:Fallback>
+      <c:style val="2"/>
+    </mc:Fallback>
+  </mc:AlternateContent>
+  <c:clrMapOvr bg1="lt1" tx1="dk1" bg2="lt2" tx2="dk2" accent1="accent1" accent2="accent2" accent3="accent3" accent4="accent4" accent5="accent5" accent6="accent6" hlink="hlink" folHlink="folHlink"/>
+  <c:chart>
+    <c:title>
+      <c:tx>
+        <c:rich>
+          <a:bodyPr rot="0" spcFirstLastPara="1" vertOverflow="ellipsis" vert="horz" wrap="square" anchor="ctr" anchorCtr="1"/>
+          <a:lstStyle/>
+          <a:p>
+            <a:pPr marL="0" marR="0" indent="0" algn="ctr" defTabSz="914400" rtl="0" eaLnBrk="1" fontAlgn="auto" latinLnBrk="0" hangingPunct="1">
+              <a:lnSpc>
+                <a:spcPct val="100000"/>
+              </a:lnSpc>
+              <a:spcBef>
+                <a:spcPts val="0"/>
+              </a:spcBef>
+              <a:spcAft>
+                <a:spcPts val="0"/>
+              </a:spcAft>
+              <a:buClrTx/>
+              <a:buSzTx/>
+              <a:buFontTx/>
+              <a:buNone/>
+              <a:tabLst/>
+              <a:defRPr sz="1396" b="0" i="0" u="none" strike="noStrike" kern="1200" spc="0" baseline="0">
+                <a:solidFill>
+                  <a:sysClr val="windowText" lastClr="000000">
+                    <a:lumMod val="65000"/>
+                    <a:lumOff val="35000"/>
+                  </a:sysClr>
+                </a:solidFill>
+                <a:latin typeface="+mn-lt"/>
+                <a:ea typeface="+mn-ea"/>
+                <a:cs typeface="+mn-cs"/>
+              </a:defRPr>
+            </a:pPr>
+            <a:r>
+              <a:rPr lang="en-US" sz="1797" b="1">
+                <a:effectLst/>
+              </a:rPr>
+              <a:t>Time between master failure and new master being reinstated</a:t>
+            </a:r>
+            <a:endParaRPr lang="en-IN" sz="1800">
+              <a:effectLst/>
+            </a:endParaRPr>
+          </a:p>
+          <a:p>
+            <a:pPr marL="0" marR="0" indent="0" algn="ctr" defTabSz="914400" rtl="0" eaLnBrk="1" fontAlgn="auto" latinLnBrk="0" hangingPunct="1">
+              <a:lnSpc>
+                <a:spcPct val="100000"/>
+              </a:lnSpc>
+              <a:spcBef>
+                <a:spcPts val="0"/>
+              </a:spcBef>
+              <a:spcAft>
+                <a:spcPts val="0"/>
+              </a:spcAft>
+              <a:buClrTx/>
+              <a:buSzTx/>
+              <a:buFontTx/>
+              <a:buNone/>
+              <a:tabLst/>
+              <a:defRPr sz="1396" b="0" i="0" u="none" strike="noStrike" kern="1200" spc="0" baseline="0">
+                <a:solidFill>
+                  <a:sysClr val="windowText" lastClr="000000">
+                    <a:lumMod val="65000"/>
+                    <a:lumOff val="35000"/>
+                  </a:sysClr>
+                </a:solidFill>
+                <a:latin typeface="+mn-lt"/>
+                <a:ea typeface="+mn-ea"/>
+                <a:cs typeface="+mn-cs"/>
+              </a:defRPr>
+            </a:pPr>
+            <a:endParaRPr lang="en-IN"/>
+          </a:p>
+        </c:rich>
+      </c:tx>
+      <c:overlay val="0"/>
+      <c:spPr>
+        <a:noFill/>
+        <a:ln w="25356">
+          <a:noFill/>
+        </a:ln>
+      </c:spPr>
+    </c:title>
+    <c:autoTitleDeleted val="0"/>
+    <c:plotArea>
+      <c:layout/>
+      <c:barChart>
+        <c:barDir val="bar"/>
+        <c:grouping val="clustered"/>
+        <c:varyColors val="0"/>
+        <c:ser>
+          <c:idx val="0"/>
+          <c:order val="0"/>
+          <c:tx>
+            <c:strRef>
+              <c:f>Sheet1!$B$1</c:f>
+              <c:strCache>
+                <c:ptCount val="1"/>
+                <c:pt idx="0">
+                  <c:v>Average</c:v>
+                </c:pt>
+              </c:strCache>
+            </c:strRef>
+          </c:tx>
+          <c:spPr>
+            <a:solidFill>
+              <a:srgbClr val="5B9BD5"/>
+            </a:solidFill>
+            <a:ln w="25356">
+              <a:noFill/>
+            </a:ln>
+          </c:spPr>
+          <c:invertIfNegative val="0"/>
+          <c:cat>
+            <c:strRef>
+              <c:f>Sheet1!$A$2</c:f>
+              <c:strCache>
+                <c:ptCount val="1"/>
+                <c:pt idx="0">
+                  <c:v>Master- failure</c:v>
+                </c:pt>
+              </c:strCache>
+            </c:strRef>
+          </c:cat>
+          <c:val>
+            <c:numRef>
+              <c:f>Sheet1!$B$2</c:f>
+              <c:numCache>
+                <c:formatCode>General</c:formatCode>
+                <c:ptCount val="1"/>
+                <c:pt idx="0">
+                  <c:v>5.1814</c:v>
+                </c:pt>
+              </c:numCache>
+            </c:numRef>
+          </c:val>
+        </c:ser>
+        <c:ser>
+          <c:idx val="1"/>
+          <c:order val="1"/>
+          <c:tx>
+            <c:strRef>
+              <c:f>Sheet1!$C$1</c:f>
+              <c:strCache>
+                <c:ptCount val="1"/>
+                <c:pt idx="0">
+                  <c:v>Standard Deviation</c:v>
+                </c:pt>
+              </c:strCache>
+            </c:strRef>
+          </c:tx>
+          <c:spPr>
+            <a:solidFill>
+              <a:srgbClr val="ED7D31"/>
+            </a:solidFill>
+            <a:ln w="25356">
+              <a:noFill/>
+            </a:ln>
+          </c:spPr>
+          <c:invertIfNegative val="0"/>
+          <c:cat>
+            <c:strRef>
+              <c:f>Sheet1!$A$2</c:f>
+              <c:strCache>
+                <c:ptCount val="1"/>
+                <c:pt idx="0">
+                  <c:v>Master- failure</c:v>
+                </c:pt>
+              </c:strCache>
+            </c:strRef>
+          </c:cat>
+          <c:val>
+            <c:numRef>
+              <c:f>Sheet1!$C$2</c:f>
+              <c:numCache>
+                <c:formatCode>General</c:formatCode>
+                <c:ptCount val="1"/>
+                <c:pt idx="0">
+                  <c:v>0.12474293567172462</c:v>
+                </c:pt>
+              </c:numCache>
+            </c:numRef>
+          </c:val>
+        </c:ser>
+        <c:dLbls>
+          <c:showLegendKey val="0"/>
+          <c:showVal val="0"/>
+          <c:showCatName val="0"/>
+          <c:showSerName val="0"/>
+          <c:showPercent val="0"/>
+          <c:showBubbleSize val="0"/>
+        </c:dLbls>
+        <c:gapWidth val="182"/>
+        <c:axId val="-598577552"/>
+        <c:axId val="-598570480"/>
+      </c:barChart>
+      <c:catAx>
+        <c:axId val="-598577552"/>
+        <c:scaling>
+          <c:orientation val="minMax"/>
+        </c:scaling>
+        <c:delete val="0"/>
+        <c:axPos val="l"/>
+        <c:numFmt formatCode="General" sourceLinked="1"/>
+        <c:majorTickMark val="none"/>
+        <c:minorTickMark val="none"/>
+        <c:tickLblPos val="nextTo"/>
+        <c:spPr>
+          <a:noFill/>
+          <a:ln w="9509" cap="flat" cmpd="sng" algn="ctr">
+            <a:solidFill>
+              <a:schemeClr val="tx1">
+                <a:lumMod val="15000"/>
+                <a:lumOff val="85000"/>
+              </a:schemeClr>
+            </a:solidFill>
+            <a:round/>
+          </a:ln>
+          <a:effectLst/>
+        </c:spPr>
+        <c:txPr>
+          <a:bodyPr rot="-60000000" spcFirstLastPara="1" vertOverflow="ellipsis" vert="horz" wrap="square" anchor="ctr" anchorCtr="1"/>
+          <a:lstStyle/>
+          <a:p>
+            <a:pPr>
+              <a:defRPr sz="898" b="0" i="0" u="none" strike="noStrike" kern="1200" baseline="0">
+                <a:solidFill>
+                  <a:schemeClr val="tx1">
+                    <a:lumMod val="65000"/>
+                    <a:lumOff val="35000"/>
+                  </a:schemeClr>
+                </a:solidFill>
+                <a:latin typeface="+mn-lt"/>
+                <a:ea typeface="+mn-ea"/>
+                <a:cs typeface="+mn-cs"/>
+              </a:defRPr>
+            </a:pPr>
+            <a:endParaRPr lang="en-US"/>
+          </a:p>
+        </c:txPr>
+        <c:crossAx val="-598570480"/>
+        <c:crosses val="autoZero"/>
+        <c:auto val="1"/>
+        <c:lblAlgn val="ctr"/>
+        <c:lblOffset val="100"/>
+        <c:noMultiLvlLbl val="0"/>
+      </c:catAx>
+      <c:valAx>
+        <c:axId val="-598570480"/>
+        <c:scaling>
+          <c:orientation val="minMax"/>
+        </c:scaling>
+        <c:delete val="0"/>
+        <c:axPos val="b"/>
+        <c:majorGridlines>
+          <c:spPr>
+            <a:ln w="9509" cap="flat" cmpd="sng" algn="ctr">
+              <a:solidFill>
+                <a:schemeClr val="tx1">
+                  <a:lumMod val="15000"/>
+                  <a:lumOff val="85000"/>
+                </a:schemeClr>
+              </a:solidFill>
+              <a:round/>
+            </a:ln>
+            <a:effectLst/>
+          </c:spPr>
+        </c:majorGridlines>
+        <c:numFmt formatCode="General" sourceLinked="1"/>
+        <c:majorTickMark val="none"/>
+        <c:minorTickMark val="none"/>
+        <c:tickLblPos val="nextTo"/>
+        <c:spPr>
+          <a:ln w="6339">
+            <a:noFill/>
+          </a:ln>
+        </c:spPr>
+        <c:txPr>
+          <a:bodyPr rot="-60000000" spcFirstLastPara="1" vertOverflow="ellipsis" vert="horz" wrap="square" anchor="ctr" anchorCtr="1"/>
+          <a:lstStyle/>
+          <a:p>
+            <a:pPr>
+              <a:defRPr sz="898" b="0" i="0" u="none" strike="noStrike" kern="1200" baseline="0">
+                <a:solidFill>
+                  <a:schemeClr val="tx1">
+                    <a:lumMod val="65000"/>
+                    <a:lumOff val="35000"/>
+                  </a:schemeClr>
+                </a:solidFill>
+                <a:latin typeface="+mn-lt"/>
+                <a:ea typeface="+mn-ea"/>
+                <a:cs typeface="+mn-cs"/>
+              </a:defRPr>
+            </a:pPr>
+            <a:endParaRPr lang="en-US"/>
+          </a:p>
+        </c:txPr>
+        <c:crossAx val="-598577552"/>
+        <c:crosses val="autoZero"/>
+        <c:crossBetween val="between"/>
+      </c:valAx>
+      <c:spPr>
+        <a:noFill/>
+        <a:ln w="25356">
+          <a:noFill/>
+        </a:ln>
+      </c:spPr>
+    </c:plotArea>
+    <c:legend>
+      <c:legendPos val="b"/>
+      <c:overlay val="0"/>
+      <c:spPr>
+        <a:noFill/>
+        <a:ln w="25356">
+          <a:noFill/>
+        </a:ln>
+      </c:spPr>
+      <c:txPr>
+        <a:bodyPr rot="0" spcFirstLastPara="1" vertOverflow="ellipsis" vert="horz" wrap="square" anchor="ctr" anchorCtr="1"/>
+        <a:lstStyle/>
+        <a:p>
+          <a:pPr>
+            <a:defRPr sz="898" b="0" i="0" u="none" strike="noStrike" kern="1200" baseline="0">
+              <a:solidFill>
+                <a:schemeClr val="tx1">
+                  <a:lumMod val="65000"/>
+                  <a:lumOff val="35000"/>
+                </a:schemeClr>
+              </a:solidFill>
+              <a:latin typeface="+mn-lt"/>
+              <a:ea typeface="+mn-ea"/>
+              <a:cs typeface="+mn-cs"/>
+            </a:defRPr>
+          </a:pPr>
+          <a:endParaRPr lang="en-US"/>
+        </a:p>
+      </c:txPr>
+    </c:legend>
+    <c:plotVisOnly val="1"/>
+    <c:dispBlanksAs val="gap"/>
+    <c:showDLblsOverMax val="0"/>
+  </c:chart>
+  <c:spPr>
+    <a:solidFill>
+      <a:schemeClr val="bg1"/>
+    </a:solidFill>
+    <a:ln w="9509" cap="flat" cmpd="sng" algn="ctr">
+      <a:solidFill>
+        <a:schemeClr val="tx1">
+          <a:lumMod val="15000"/>
+          <a:lumOff val="85000"/>
+        </a:schemeClr>
+      </a:solidFill>
+      <a:round/>
+    </a:ln>
+    <a:effectLst/>
+  </c:spPr>
+  <c:txPr>
+    <a:bodyPr/>
+    <a:lstStyle/>
+    <a:p>
+      <a:pPr>
+        <a:defRPr/>
+      </a:pPr>
+      <a:endParaRPr lang="en-US"/>
+    </a:p>
+  </c:txPr>
+  <c:externalData r:id="rId2">
+    <c:autoUpdate val="0"/>
+  </c:externalData>
+</c:chartSpace>
+</file>
+
+<file path=word/charts/chart3.xml><?xml version="1.0" encoding="utf-8"?>
+<c:chartSpace xmlns:c="http://schemas.openxmlformats.org/drawingml/2006/chart" xmlns:a="http://schemas.openxmlformats.org/drawingml/2006/main" xmlns:r="http://schemas.openxmlformats.org/officeDocument/2006/relationships">
+  <c:date1904 val="0"/>
+  <c:lang val="en-US"/>
+  <c:roundedCorners val="0"/>
+  <mc:AlternateContent xmlns:mc="http://schemas.openxmlformats.org/markup-compatibility/2006">
+    <mc:Choice xmlns:c14="http://schemas.microsoft.com/office/drawing/2007/8/2/chart" Requires="c14">
+      <c14:style val="102"/>
+    </mc:Choice>
+    <mc:Fallback>
+      <c:style val="2"/>
+    </mc:Fallback>
+  </mc:AlternateContent>
+  <c:clrMapOvr bg1="lt1" tx1="dk1" bg2="lt2" tx2="dk2" accent1="accent1" accent2="accent2" accent3="accent3" accent4="accent4" accent5="accent5" accent6="accent6" hlink="hlink" folHlink="folHlink"/>
+  <c:chart>
+    <c:title>
+      <c:tx>
+        <c:rich>
+          <a:bodyPr rot="0" spcFirstLastPara="1" vertOverflow="ellipsis" vert="horz" wrap="square" anchor="ctr" anchorCtr="1"/>
+          <a:lstStyle/>
+          <a:p>
+            <a:pPr>
+              <a:defRPr sz="1399" b="0" i="0" u="none" strike="noStrike" kern="1200" spc="0" baseline="0">
+                <a:solidFill>
+                  <a:schemeClr val="tx1">
+                    <a:lumMod val="65000"/>
+                    <a:lumOff val="35000"/>
+                  </a:schemeClr>
+                </a:solidFill>
+                <a:latin typeface="+mn-lt"/>
+                <a:ea typeface="+mn-ea"/>
+                <a:cs typeface="+mn-cs"/>
+              </a:defRPr>
+            </a:pPr>
+            <a:r>
+              <a:rPr lang="en-IN"/>
+              <a:t>Time taken to read and write 20 MB and 500 MB</a:t>
+            </a:r>
+            <a:r>
+              <a:rPr lang="en-IN" baseline="0"/>
+              <a:t> file</a:t>
+            </a:r>
+            <a:endParaRPr lang="en-IN"/>
+          </a:p>
+        </c:rich>
+      </c:tx>
+      <c:overlay val="0"/>
+      <c:spPr>
+        <a:noFill/>
+        <a:ln w="25374">
+          <a:noFill/>
+        </a:ln>
+      </c:spPr>
+    </c:title>
+    <c:autoTitleDeleted val="0"/>
+    <c:plotArea>
+      <c:layout/>
+      <c:barChart>
+        <c:barDir val="bar"/>
+        <c:grouping val="clustered"/>
+        <c:varyColors val="0"/>
+        <c:ser>
+          <c:idx val="0"/>
+          <c:order val="0"/>
+          <c:tx>
+            <c:strRef>
+              <c:f>Sheet1!$B$1</c:f>
+              <c:strCache>
+                <c:ptCount val="1"/>
+                <c:pt idx="0">
+                  <c:v>Average</c:v>
+                </c:pt>
+              </c:strCache>
+            </c:strRef>
+          </c:tx>
+          <c:spPr>
+            <a:solidFill>
+              <a:srgbClr val="5B9BD5"/>
+            </a:solidFill>
+            <a:ln w="25374">
+              <a:noFill/>
+            </a:ln>
+          </c:spPr>
+          <c:invertIfNegative val="0"/>
+          <c:cat>
+            <c:strRef>
+              <c:f>Sheet1!$A$2:$A$5</c:f>
+              <c:strCache>
+                <c:ptCount val="4"/>
+                <c:pt idx="0">
+                  <c:v>20 MB write</c:v>
+                </c:pt>
+                <c:pt idx="1">
+                  <c:v>20 MB read</c:v>
+                </c:pt>
+                <c:pt idx="2">
+                  <c:v>500 MB write</c:v>
+                </c:pt>
+                <c:pt idx="3">
+                  <c:v>500 MB read</c:v>
+                </c:pt>
+              </c:strCache>
+            </c:strRef>
+          </c:cat>
+          <c:val>
+            <c:numRef>
+              <c:f>Sheet1!$B$2:$B$5</c:f>
+              <c:numCache>
+                <c:formatCode>General</c:formatCode>
+                <c:ptCount val="4"/>
+                <c:pt idx="0">
+                  <c:v>9.8400000000000001E-2</c:v>
+                </c:pt>
+                <c:pt idx="1">
+                  <c:v>0.28860000000000002</c:v>
+                </c:pt>
+                <c:pt idx="2">
+                  <c:v>1.6832</c:v>
+                </c:pt>
+                <c:pt idx="3">
+                  <c:v>4.4421999999999997</c:v>
+                </c:pt>
+              </c:numCache>
+            </c:numRef>
+          </c:val>
+        </c:ser>
+        <c:ser>
+          <c:idx val="1"/>
+          <c:order val="1"/>
+          <c:tx>
+            <c:strRef>
+              <c:f>Sheet1!$C$1</c:f>
+              <c:strCache>
+                <c:ptCount val="1"/>
+                <c:pt idx="0">
+                  <c:v>Standard Deviation</c:v>
+                </c:pt>
+              </c:strCache>
+            </c:strRef>
+          </c:tx>
+          <c:spPr>
+            <a:solidFill>
+              <a:srgbClr val="ED7D31"/>
+            </a:solidFill>
+            <a:ln w="25374">
+              <a:noFill/>
+            </a:ln>
+          </c:spPr>
+          <c:invertIfNegative val="0"/>
+          <c:cat>
+            <c:strRef>
+              <c:f>Sheet1!$A$2:$A$5</c:f>
+              <c:strCache>
+                <c:ptCount val="4"/>
+                <c:pt idx="0">
+                  <c:v>20 MB write</c:v>
+                </c:pt>
+                <c:pt idx="1">
+                  <c:v>20 MB read</c:v>
+                </c:pt>
+                <c:pt idx="2">
+                  <c:v>500 MB write</c:v>
+                </c:pt>
+                <c:pt idx="3">
+                  <c:v>500 MB read</c:v>
+                </c:pt>
+              </c:strCache>
+            </c:strRef>
+          </c:cat>
+          <c:val>
+            <c:numRef>
+              <c:f>Sheet1!$C$2:$C$5</c:f>
+              <c:numCache>
+                <c:formatCode>General</c:formatCode>
+                <c:ptCount val="4"/>
+                <c:pt idx="0">
+                  <c:v>1.6102794788483109E-2</c:v>
+                </c:pt>
+                <c:pt idx="1">
+                  <c:v>2.9753991328895689E-2</c:v>
+                </c:pt>
+                <c:pt idx="2">
+                  <c:v>0.11986534111243331</c:v>
+                </c:pt>
+                <c:pt idx="3">
+                  <c:v>0.52624062937026117</c:v>
+                </c:pt>
+              </c:numCache>
+            </c:numRef>
+          </c:val>
+        </c:ser>
+        <c:dLbls>
+          <c:showLegendKey val="0"/>
+          <c:showVal val="0"/>
+          <c:showCatName val="0"/>
+          <c:showSerName val="0"/>
+          <c:showPercent val="0"/>
+          <c:showBubbleSize val="0"/>
+        </c:dLbls>
+        <c:gapWidth val="182"/>
+        <c:axId val="-598581360"/>
+        <c:axId val="-598575376"/>
+      </c:barChart>
+      <c:catAx>
+        <c:axId val="-598581360"/>
+        <c:scaling>
+          <c:orientation val="minMax"/>
+        </c:scaling>
+        <c:delete val="0"/>
+        <c:axPos val="l"/>
+        <c:numFmt formatCode="General" sourceLinked="1"/>
+        <c:majorTickMark val="none"/>
+        <c:minorTickMark val="none"/>
+        <c:tickLblPos val="nextTo"/>
+        <c:spPr>
+          <a:noFill/>
+          <a:ln w="9515" cap="flat" cmpd="sng" algn="ctr">
+            <a:solidFill>
+              <a:schemeClr val="tx1">
+                <a:lumMod val="15000"/>
+                <a:lumOff val="85000"/>
+              </a:schemeClr>
+            </a:solidFill>
+            <a:round/>
+          </a:ln>
+          <a:effectLst/>
+        </c:spPr>
+        <c:txPr>
+          <a:bodyPr rot="-60000000" spcFirstLastPara="1" vertOverflow="ellipsis" vert="horz" wrap="square" anchor="ctr" anchorCtr="1"/>
+          <a:lstStyle/>
+          <a:p>
+            <a:pPr>
+              <a:defRPr sz="899" b="0" i="0" u="none" strike="noStrike" kern="1200" baseline="0">
+                <a:solidFill>
+                  <a:schemeClr val="tx1">
+                    <a:lumMod val="65000"/>
+                    <a:lumOff val="35000"/>
+                  </a:schemeClr>
+                </a:solidFill>
+                <a:latin typeface="+mn-lt"/>
+                <a:ea typeface="+mn-ea"/>
+                <a:cs typeface="+mn-cs"/>
+              </a:defRPr>
+            </a:pPr>
+            <a:endParaRPr lang="en-US"/>
+          </a:p>
+        </c:txPr>
+        <c:crossAx val="-598575376"/>
+        <c:crosses val="autoZero"/>
+        <c:auto val="1"/>
+        <c:lblAlgn val="ctr"/>
+        <c:lblOffset val="100"/>
+        <c:noMultiLvlLbl val="0"/>
+      </c:catAx>
+      <c:valAx>
+        <c:axId val="-598575376"/>
+        <c:scaling>
+          <c:orientation val="minMax"/>
+        </c:scaling>
+        <c:delete val="0"/>
+        <c:axPos val="b"/>
+        <c:majorGridlines>
+          <c:spPr>
+            <a:ln w="9515" cap="flat" cmpd="sng" algn="ctr">
+              <a:solidFill>
+                <a:schemeClr val="tx1">
+                  <a:lumMod val="15000"/>
+                  <a:lumOff val="85000"/>
+                </a:schemeClr>
+              </a:solidFill>
+              <a:round/>
+            </a:ln>
+            <a:effectLst/>
+          </c:spPr>
+        </c:majorGridlines>
+        <c:numFmt formatCode="General" sourceLinked="1"/>
+        <c:majorTickMark val="none"/>
+        <c:minorTickMark val="none"/>
+        <c:tickLblPos val="nextTo"/>
+        <c:spPr>
+          <a:ln w="6344">
+            <a:noFill/>
+          </a:ln>
+        </c:spPr>
+        <c:txPr>
+          <a:bodyPr rot="-60000000" spcFirstLastPara="1" vertOverflow="ellipsis" vert="horz" wrap="square" anchor="ctr" anchorCtr="1"/>
+          <a:lstStyle/>
+          <a:p>
+            <a:pPr>
+              <a:defRPr sz="899" b="0" i="0" u="none" strike="noStrike" kern="1200" baseline="0">
+                <a:solidFill>
+                  <a:schemeClr val="tx1">
+                    <a:lumMod val="65000"/>
+                    <a:lumOff val="35000"/>
+                  </a:schemeClr>
+                </a:solidFill>
+                <a:latin typeface="+mn-lt"/>
+                <a:ea typeface="+mn-ea"/>
+                <a:cs typeface="+mn-cs"/>
+              </a:defRPr>
+            </a:pPr>
+            <a:endParaRPr lang="en-US"/>
+          </a:p>
+        </c:txPr>
+        <c:crossAx val="-598581360"/>
+        <c:crosses val="autoZero"/>
+        <c:crossBetween val="between"/>
+      </c:valAx>
+      <c:spPr>
+        <a:noFill/>
+        <a:ln w="25374">
+          <a:noFill/>
+        </a:ln>
+      </c:spPr>
+    </c:plotArea>
+    <c:legend>
+      <c:legendPos val="b"/>
+      <c:overlay val="0"/>
+      <c:spPr>
+        <a:noFill/>
+        <a:ln w="25374">
+          <a:noFill/>
+        </a:ln>
+      </c:spPr>
+      <c:txPr>
+        <a:bodyPr rot="0" spcFirstLastPara="1" vertOverflow="ellipsis" vert="horz" wrap="square" anchor="ctr" anchorCtr="1"/>
+        <a:lstStyle/>
+        <a:p>
+          <a:pPr>
+            <a:defRPr sz="899" b="0" i="0" u="none" strike="noStrike" kern="1200" baseline="0">
+              <a:solidFill>
+                <a:schemeClr val="tx1">
+                  <a:lumMod val="65000"/>
+                  <a:lumOff val="35000"/>
+                </a:schemeClr>
+              </a:solidFill>
+              <a:latin typeface="+mn-lt"/>
+              <a:ea typeface="+mn-ea"/>
+              <a:cs typeface="+mn-cs"/>
+            </a:defRPr>
+          </a:pPr>
+          <a:endParaRPr lang="en-US"/>
+        </a:p>
+      </c:txPr>
+    </c:legend>
+    <c:plotVisOnly val="1"/>
+    <c:dispBlanksAs val="gap"/>
+    <c:showDLblsOverMax val="0"/>
+  </c:chart>
+  <c:spPr>
+    <a:solidFill>
+      <a:schemeClr val="bg1"/>
+    </a:solidFill>
+    <a:ln w="9515" cap="flat" cmpd="sng" algn="ctr">
+      <a:solidFill>
+        <a:schemeClr val="tx1">
+          <a:lumMod val="15000"/>
+          <a:lumOff val="85000"/>
+        </a:schemeClr>
+      </a:solidFill>
+      <a:round/>
+    </a:ln>
+    <a:effectLst/>
+  </c:spPr>
+  <c:txPr>
+    <a:bodyPr/>
+    <a:lstStyle/>
+    <a:p>
+      <a:pPr>
+        <a:defRPr/>
+      </a:pPr>
+      <a:endParaRPr lang="en-US"/>
+    </a:p>
+  </c:txPr>
+  <c:externalData r:id="rId2">
+    <c:autoUpdate val="0"/>
+  </c:externalData>
+</c:chartSpace>
+</file>
+
+<file path=word/charts/chart4.xml><?xml version="1.0" encoding="utf-8"?>
+<c:chartSpace xmlns:c="http://schemas.openxmlformats.org/drawingml/2006/chart" xmlns:a="http://schemas.openxmlformats.org/drawingml/2006/main" xmlns:r="http://schemas.openxmlformats.org/officeDocument/2006/relationships">
+  <c:date1904 val="0"/>
+  <c:lang val="en-US"/>
+  <c:roundedCorners val="0"/>
+  <mc:AlternateContent xmlns:mc="http://schemas.openxmlformats.org/markup-compatibility/2006">
+    <mc:Choice xmlns:c14="http://schemas.microsoft.com/office/drawing/2007/8/2/chart" Requires="c14">
+      <c14:style val="102"/>
+    </mc:Choice>
+    <mc:Fallback>
+      <c:style val="2"/>
+    </mc:Fallback>
+  </mc:AlternateContent>
+  <c:clrMapOvr bg1="lt1" tx1="dk1" bg2="lt2" tx2="dk2" accent1="accent1" accent2="accent2" accent3="accent3" accent4="accent4" accent5="accent5" accent6="accent6" hlink="hlink" folHlink="folHlink"/>
+  <c:chart>
+    <c:title>
+      <c:tx>
+        <c:rich>
+          <a:bodyPr rot="0" spcFirstLastPara="1" vertOverflow="ellipsis" vert="horz" wrap="square" anchor="ctr" anchorCtr="1"/>
+          <a:lstStyle/>
+          <a:p>
+            <a:pPr>
+              <a:defRPr sz="1398" b="0" i="0" u="none" strike="noStrike" kern="1200" spc="0" baseline="0">
+                <a:solidFill>
+                  <a:schemeClr val="tx1">
+                    <a:lumMod val="65000"/>
+                    <a:lumOff val="35000"/>
+                  </a:schemeClr>
+                </a:solidFill>
+                <a:latin typeface="+mn-lt"/>
+                <a:ea typeface="+mn-ea"/>
+                <a:cs typeface="+mn-cs"/>
+              </a:defRPr>
+            </a:pPr>
+            <a:r>
+              <a:rPr lang="en-IN"/>
+              <a:t>Time taken to read</a:t>
+            </a:r>
+            <a:r>
+              <a:rPr lang="en-IN" baseline="0"/>
+              <a:t> and write Wikidpedia Corpus</a:t>
+            </a:r>
+            <a:endParaRPr lang="en-IN"/>
+          </a:p>
+        </c:rich>
+      </c:tx>
+      <c:overlay val="0"/>
+      <c:spPr>
+        <a:noFill/>
+        <a:ln w="25368">
+          <a:noFill/>
+        </a:ln>
+      </c:spPr>
+    </c:title>
+    <c:autoTitleDeleted val="0"/>
+    <c:plotArea>
+      <c:layout/>
+      <c:barChart>
+        <c:barDir val="bar"/>
+        <c:grouping val="clustered"/>
+        <c:varyColors val="0"/>
+        <c:ser>
+          <c:idx val="0"/>
+          <c:order val="0"/>
+          <c:tx>
+            <c:strRef>
+              <c:f>Sheet1!$B$1</c:f>
+              <c:strCache>
+                <c:ptCount val="1"/>
+                <c:pt idx="0">
+                  <c:v>Average</c:v>
+                </c:pt>
+              </c:strCache>
+            </c:strRef>
+          </c:tx>
+          <c:spPr>
+            <a:solidFill>
+              <a:srgbClr val="5B9BD5"/>
+            </a:solidFill>
+            <a:ln w="25368">
+              <a:noFill/>
+            </a:ln>
+          </c:spPr>
+          <c:invertIfNegative val="0"/>
+          <c:cat>
+            <c:strRef>
+              <c:f>Sheet1!$A$2:$A$3</c:f>
+              <c:strCache>
+                <c:ptCount val="2"/>
+                <c:pt idx="0">
+                  <c:v>Wikipedia Corpus read</c:v>
+                </c:pt>
+                <c:pt idx="1">
+                  <c:v>Wikipedia Corpus write</c:v>
+                </c:pt>
+              </c:strCache>
+            </c:strRef>
+          </c:cat>
+          <c:val>
+            <c:numRef>
+              <c:f>Sheet1!$B$2:$B$3</c:f>
+              <c:numCache>
+                <c:formatCode>General</c:formatCode>
+                <c:ptCount val="2"/>
+                <c:pt idx="0">
+                  <c:v>5.7061999999999999</c:v>
+                </c:pt>
+                <c:pt idx="1">
+                  <c:v>11.168799999999999</c:v>
+                </c:pt>
+              </c:numCache>
+            </c:numRef>
+          </c:val>
+        </c:ser>
+        <c:ser>
+          <c:idx val="1"/>
+          <c:order val="1"/>
+          <c:tx>
+            <c:strRef>
+              <c:f>Sheet1!$C$1</c:f>
+              <c:strCache>
+                <c:ptCount val="1"/>
+                <c:pt idx="0">
+                  <c:v>Standard Deviation</c:v>
+                </c:pt>
+              </c:strCache>
+            </c:strRef>
+          </c:tx>
+          <c:spPr>
+            <a:solidFill>
+              <a:srgbClr val="ED7D31"/>
+            </a:solidFill>
+            <a:ln w="25368">
+              <a:noFill/>
+            </a:ln>
+          </c:spPr>
+          <c:invertIfNegative val="0"/>
+          <c:cat>
+            <c:strRef>
+              <c:f>Sheet1!$A$2:$A$3</c:f>
+              <c:strCache>
+                <c:ptCount val="2"/>
+                <c:pt idx="0">
+                  <c:v>Wikipedia Corpus read</c:v>
+                </c:pt>
+                <c:pt idx="1">
+                  <c:v>Wikipedia Corpus write</c:v>
+                </c:pt>
+              </c:strCache>
+            </c:strRef>
+          </c:cat>
+          <c:val>
+            <c:numRef>
+              <c:f>Sheet1!$C$2:$C$3</c:f>
+              <c:numCache>
+                <c:formatCode>General</c:formatCode>
+                <c:ptCount val="2"/>
+                <c:pt idx="0">
+                  <c:v>0.97385892202105251</c:v>
+                </c:pt>
+                <c:pt idx="1">
+                  <c:v>1.1037441732575535</c:v>
+                </c:pt>
+              </c:numCache>
+            </c:numRef>
+          </c:val>
+        </c:ser>
+        <c:dLbls>
+          <c:showLegendKey val="0"/>
+          <c:showVal val="0"/>
+          <c:showCatName val="0"/>
+          <c:showSerName val="0"/>
+          <c:showPercent val="0"/>
+          <c:showBubbleSize val="0"/>
+        </c:dLbls>
+        <c:gapWidth val="182"/>
+        <c:axId val="-598591696"/>
+        <c:axId val="-598580272"/>
+      </c:barChart>
+      <c:catAx>
+        <c:axId val="-598591696"/>
+        <c:scaling>
+          <c:orientation val="minMax"/>
+        </c:scaling>
+        <c:delete val="0"/>
+        <c:axPos val="l"/>
+        <c:numFmt formatCode="General" sourceLinked="1"/>
+        <c:majorTickMark val="none"/>
+        <c:minorTickMark val="none"/>
+        <c:tickLblPos val="nextTo"/>
+        <c:spPr>
+          <a:noFill/>
+          <a:ln w="9513" cap="flat" cmpd="sng" algn="ctr">
+            <a:solidFill>
+              <a:schemeClr val="tx1">
+                <a:lumMod val="15000"/>
+                <a:lumOff val="85000"/>
+              </a:schemeClr>
+            </a:solidFill>
+            <a:round/>
+          </a:ln>
+          <a:effectLst/>
+        </c:spPr>
+        <c:txPr>
+          <a:bodyPr rot="-60000000" spcFirstLastPara="1" vertOverflow="ellipsis" vert="horz" wrap="square" anchor="ctr" anchorCtr="1"/>
+          <a:lstStyle/>
+          <a:p>
+            <a:pPr>
+              <a:defRPr sz="899" b="0" i="0" u="none" strike="noStrike" kern="1200" baseline="0">
+                <a:solidFill>
+                  <a:schemeClr val="tx1">
+                    <a:lumMod val="65000"/>
+                    <a:lumOff val="35000"/>
+                  </a:schemeClr>
+                </a:solidFill>
+                <a:latin typeface="+mn-lt"/>
+                <a:ea typeface="+mn-ea"/>
+                <a:cs typeface="+mn-cs"/>
+              </a:defRPr>
+            </a:pPr>
+            <a:endParaRPr lang="en-US"/>
+          </a:p>
+        </c:txPr>
+        <c:crossAx val="-598580272"/>
+        <c:crosses val="autoZero"/>
+        <c:auto val="1"/>
+        <c:lblAlgn val="ctr"/>
+        <c:lblOffset val="100"/>
+        <c:noMultiLvlLbl val="0"/>
+      </c:catAx>
+      <c:valAx>
+        <c:axId val="-598580272"/>
+        <c:scaling>
+          <c:orientation val="minMax"/>
+        </c:scaling>
+        <c:delete val="0"/>
+        <c:axPos val="b"/>
+        <c:majorGridlines>
+          <c:spPr>
+            <a:ln w="9513" cap="flat" cmpd="sng" algn="ctr">
+              <a:solidFill>
+                <a:schemeClr val="tx1">
+                  <a:lumMod val="15000"/>
+                  <a:lumOff val="85000"/>
+                </a:schemeClr>
+              </a:solidFill>
+              <a:round/>
+            </a:ln>
+            <a:effectLst/>
+          </c:spPr>
+        </c:majorGridlines>
+        <c:numFmt formatCode="General" sourceLinked="1"/>
+        <c:majorTickMark val="none"/>
+        <c:minorTickMark val="none"/>
+        <c:tickLblPos val="nextTo"/>
+        <c:spPr>
+          <a:ln w="6342">
+            <a:noFill/>
+          </a:ln>
+        </c:spPr>
+        <c:txPr>
+          <a:bodyPr rot="-60000000" spcFirstLastPara="1" vertOverflow="ellipsis" vert="horz" wrap="square" anchor="ctr" anchorCtr="1"/>
+          <a:lstStyle/>
+          <a:p>
+            <a:pPr>
+              <a:defRPr sz="899" b="0" i="0" u="none" strike="noStrike" kern="1200" baseline="0">
+                <a:solidFill>
+                  <a:schemeClr val="tx1">
+                    <a:lumMod val="65000"/>
+                    <a:lumOff val="35000"/>
+                  </a:schemeClr>
+                </a:solidFill>
+                <a:latin typeface="+mn-lt"/>
+                <a:ea typeface="+mn-ea"/>
+                <a:cs typeface="+mn-cs"/>
+              </a:defRPr>
+            </a:pPr>
+            <a:endParaRPr lang="en-US"/>
+          </a:p>
+        </c:txPr>
+        <c:crossAx val="-598591696"/>
+        <c:crosses val="autoZero"/>
+        <c:crossBetween val="between"/>
+      </c:valAx>
+      <c:spPr>
+        <a:noFill/>
+        <a:ln w="25368">
+          <a:noFill/>
+        </a:ln>
+      </c:spPr>
+    </c:plotArea>
+    <c:legend>
+      <c:legendPos val="b"/>
+      <c:overlay val="0"/>
+      <c:spPr>
+        <a:noFill/>
+        <a:ln w="25368">
+          <a:noFill/>
+        </a:ln>
+      </c:spPr>
+      <c:txPr>
+        <a:bodyPr rot="0" spcFirstLastPara="1" vertOverflow="ellipsis" vert="horz" wrap="square" anchor="ctr" anchorCtr="1"/>
+        <a:lstStyle/>
+        <a:p>
+          <a:pPr>
+            <a:defRPr sz="899" b="0" i="0" u="none" strike="noStrike" kern="1200" baseline="0">
+              <a:solidFill>
+                <a:schemeClr val="tx1">
+                  <a:lumMod val="65000"/>
+                  <a:lumOff val="35000"/>
+                </a:schemeClr>
+              </a:solidFill>
+              <a:latin typeface="+mn-lt"/>
+              <a:ea typeface="+mn-ea"/>
+              <a:cs typeface="+mn-cs"/>
+            </a:defRPr>
+          </a:pPr>
+          <a:endParaRPr lang="en-US"/>
+        </a:p>
+      </c:txPr>
+    </c:legend>
+    <c:plotVisOnly val="1"/>
+    <c:dispBlanksAs val="gap"/>
+    <c:showDLblsOverMax val="0"/>
+  </c:chart>
+  <c:spPr>
+    <a:solidFill>
+      <a:schemeClr val="bg1"/>
+    </a:solidFill>
+    <a:ln w="9513" cap="flat" cmpd="sng" algn="ctr">
+      <a:solidFill>
+        <a:schemeClr val="tx1">
+          <a:lumMod val="15000"/>
+          <a:lumOff val="85000"/>
+        </a:schemeClr>
+      </a:solidFill>
+      <a:round/>
+    </a:ln>
+    <a:effectLst/>
+  </c:spPr>
+  <c:txPr>
+    <a:bodyPr/>
+    <a:lstStyle/>
+    <a:p>
+      <a:pPr>
+        <a:defRPr/>
+      </a:pPr>
+      <a:endParaRPr lang="en-US"/>
+    </a:p>
+  </c:txPr>
+  <c:externalData r:id="rId2">
+    <c:autoUpdate val="0"/>
+  </c:externalData>
+</c:chartSpace>
 </file>
 
 <file path=word/theme/theme1.xml><?xml version="1.0" encoding="utf-8"?>
@@ -1509,4 +3227,1012 @@
     </a:ext>
   </a:extLst>
 </a:theme>
+</file>
+
+<file path=word/theme/themeOverride1.xml><?xml version="1.0" encoding="utf-8"?>
+<a:themeOverride xmlns:a="http://schemas.openxmlformats.org/drawingml/2006/main">
+  <a:clrScheme name="Office">
+    <a:dk1>
+      <a:sysClr val="windowText" lastClr="000000"/>
+    </a:dk1>
+    <a:lt1>
+      <a:sysClr val="window" lastClr="FFFFFF"/>
+    </a:lt1>
+    <a:dk2>
+      <a:srgbClr val="44546A"/>
+    </a:dk2>
+    <a:lt2>
+      <a:srgbClr val="E7E6E6"/>
+    </a:lt2>
+    <a:accent1>
+      <a:srgbClr val="5B9BD5"/>
+    </a:accent1>
+    <a:accent2>
+      <a:srgbClr val="ED7D31"/>
+    </a:accent2>
+    <a:accent3>
+      <a:srgbClr val="A5A5A5"/>
+    </a:accent3>
+    <a:accent4>
+      <a:srgbClr val="FFC000"/>
+    </a:accent4>
+    <a:accent5>
+      <a:srgbClr val="4472C4"/>
+    </a:accent5>
+    <a:accent6>
+      <a:srgbClr val="70AD47"/>
+    </a:accent6>
+    <a:hlink>
+      <a:srgbClr val="0563C1"/>
+    </a:hlink>
+    <a:folHlink>
+      <a:srgbClr val="954F72"/>
+    </a:folHlink>
+  </a:clrScheme>
+  <a:fontScheme name="Office">
+    <a:majorFont>
+      <a:latin typeface="Calibri Light" panose="020F0302020204030204"/>
+      <a:ea typeface=""/>
+      <a:cs typeface=""/>
+      <a:font script="Jpan" typeface="ＭＳ ゴシック"/>
+      <a:font script="Hang" typeface="맑은 고딕"/>
+      <a:font script="Hans" typeface="宋体"/>
+      <a:font script="Hant" typeface="新細明體"/>
+      <a:font script="Arab" typeface="Times New Roman"/>
+      <a:font script="Hebr" typeface="Times New Roman"/>
+      <a:font script="Thai" typeface="Angsana New"/>
+      <a:font script="Ethi" typeface="Nyala"/>
+      <a:font script="Beng" typeface="Vrinda"/>
+      <a:font script="Gujr" typeface="Shruti"/>
+      <a:font script="Khmr" typeface="MoolBoran"/>
+      <a:font script="Knda" typeface="Tunga"/>
+      <a:font script="Guru" typeface="Raavi"/>
+      <a:font script="Cans" typeface="Euphemia"/>
+      <a:font script="Cher" typeface="Plantagenet Cherokee"/>
+      <a:font script="Yiii" typeface="Microsoft Yi Baiti"/>
+      <a:font script="Tibt" typeface="Microsoft Himalaya"/>
+      <a:font script="Thaa" typeface="MV Boli"/>
+      <a:font script="Deva" typeface="Mangal"/>
+      <a:font script="Telu" typeface="Gautami"/>
+      <a:font script="Taml" typeface="Latha"/>
+      <a:font script="Syrc" typeface="Estrangelo Edessa"/>
+      <a:font script="Orya" typeface="Kalinga"/>
+      <a:font script="Mlym" typeface="Kartika"/>
+      <a:font script="Laoo" typeface="DokChampa"/>
+      <a:font script="Sinh" typeface="Iskoola Pota"/>
+      <a:font script="Mong" typeface="Mongolian Baiti"/>
+      <a:font script="Viet" typeface="Times New Roman"/>
+      <a:font script="Uigh" typeface="Microsoft Uighur"/>
+      <a:font script="Geor" typeface="Sylfaen"/>
+    </a:majorFont>
+    <a:minorFont>
+      <a:latin typeface="Calibri" panose="020F0502020204030204"/>
+      <a:ea typeface=""/>
+      <a:cs typeface=""/>
+      <a:font script="Jpan" typeface="ＭＳ 明朝"/>
+      <a:font script="Hang" typeface="맑은 고딕"/>
+      <a:font script="Hans" typeface="宋体"/>
+      <a:font script="Hant" typeface="新細明體"/>
+      <a:font script="Arab" typeface="Arial"/>
+      <a:font script="Hebr" typeface="Arial"/>
+      <a:font script="Thai" typeface="Cordia New"/>
+      <a:font script="Ethi" typeface="Nyala"/>
+      <a:font script="Beng" typeface="Vrinda"/>
+      <a:font script="Gujr" typeface="Shruti"/>
+      <a:font script="Khmr" typeface="DaunPenh"/>
+      <a:font script="Knda" typeface="Tunga"/>
+      <a:font script="Guru" typeface="Raavi"/>
+      <a:font script="Cans" typeface="Euphemia"/>
+      <a:font script="Cher" typeface="Plantagenet Cherokee"/>
+      <a:font script="Yiii" typeface="Microsoft Yi Baiti"/>
+      <a:font script="Tibt" typeface="Microsoft Himalaya"/>
+      <a:font script="Thaa" typeface="MV Boli"/>
+      <a:font script="Deva" typeface="Mangal"/>
+      <a:font script="Telu" typeface="Gautami"/>
+      <a:font script="Taml" typeface="Latha"/>
+      <a:font script="Syrc" typeface="Estrangelo Edessa"/>
+      <a:font script="Orya" typeface="Kalinga"/>
+      <a:font script="Mlym" typeface="Kartika"/>
+      <a:font script="Laoo" typeface="DokChampa"/>
+      <a:font script="Sinh" typeface="Iskoola Pota"/>
+      <a:font script="Mong" typeface="Mongolian Baiti"/>
+      <a:font script="Viet" typeface="Arial"/>
+      <a:font script="Uigh" typeface="Microsoft Uighur"/>
+      <a:font script="Geor" typeface="Sylfaen"/>
+    </a:minorFont>
+  </a:fontScheme>
+  <a:fmtScheme name="Office">
+    <a:fillStyleLst>
+      <a:solidFill>
+        <a:schemeClr val="phClr"/>
+      </a:solidFill>
+      <a:gradFill rotWithShape="1">
+        <a:gsLst>
+          <a:gs pos="0">
+            <a:schemeClr val="phClr">
+              <a:lumMod val="110000"/>
+              <a:satMod val="105000"/>
+              <a:tint val="67000"/>
+            </a:schemeClr>
+          </a:gs>
+          <a:gs pos="50000">
+            <a:schemeClr val="phClr">
+              <a:lumMod val="105000"/>
+              <a:satMod val="103000"/>
+              <a:tint val="73000"/>
+            </a:schemeClr>
+          </a:gs>
+          <a:gs pos="100000">
+            <a:schemeClr val="phClr">
+              <a:lumMod val="105000"/>
+              <a:satMod val="109000"/>
+              <a:tint val="81000"/>
+            </a:schemeClr>
+          </a:gs>
+        </a:gsLst>
+        <a:lin ang="5400000" scaled="0"/>
+      </a:gradFill>
+      <a:gradFill rotWithShape="1">
+        <a:gsLst>
+          <a:gs pos="0">
+            <a:schemeClr val="phClr">
+              <a:satMod val="103000"/>
+              <a:lumMod val="102000"/>
+              <a:tint val="94000"/>
+            </a:schemeClr>
+          </a:gs>
+          <a:gs pos="50000">
+            <a:schemeClr val="phClr">
+              <a:satMod val="110000"/>
+              <a:lumMod val="100000"/>
+              <a:shade val="100000"/>
+            </a:schemeClr>
+          </a:gs>
+          <a:gs pos="100000">
+            <a:schemeClr val="phClr">
+              <a:lumMod val="99000"/>
+              <a:satMod val="120000"/>
+              <a:shade val="78000"/>
+            </a:schemeClr>
+          </a:gs>
+        </a:gsLst>
+        <a:lin ang="5400000" scaled="0"/>
+      </a:gradFill>
+    </a:fillStyleLst>
+    <a:lnStyleLst>
+      <a:ln w="6350" cap="flat" cmpd="sng" algn="ctr">
+        <a:solidFill>
+          <a:schemeClr val="phClr"/>
+        </a:solidFill>
+        <a:prstDash val="solid"/>
+        <a:miter lim="800000"/>
+      </a:ln>
+      <a:ln w="12700" cap="flat" cmpd="sng" algn="ctr">
+        <a:solidFill>
+          <a:schemeClr val="phClr"/>
+        </a:solidFill>
+        <a:prstDash val="solid"/>
+        <a:miter lim="800000"/>
+      </a:ln>
+      <a:ln w="19050" cap="flat" cmpd="sng" algn="ctr">
+        <a:solidFill>
+          <a:schemeClr val="phClr"/>
+        </a:solidFill>
+        <a:prstDash val="solid"/>
+        <a:miter lim="800000"/>
+      </a:ln>
+    </a:lnStyleLst>
+    <a:effectStyleLst>
+      <a:effectStyle>
+        <a:effectLst/>
+      </a:effectStyle>
+      <a:effectStyle>
+        <a:effectLst/>
+      </a:effectStyle>
+      <a:effectStyle>
+        <a:effectLst>
+          <a:outerShdw blurRad="57150" dist="19050" dir="5400000" algn="ctr" rotWithShape="0">
+            <a:srgbClr val="000000">
+              <a:alpha val="63000"/>
+            </a:srgbClr>
+          </a:outerShdw>
+        </a:effectLst>
+      </a:effectStyle>
+    </a:effectStyleLst>
+    <a:bgFillStyleLst>
+      <a:solidFill>
+        <a:schemeClr val="phClr"/>
+      </a:solidFill>
+      <a:solidFill>
+        <a:schemeClr val="phClr">
+          <a:tint val="95000"/>
+          <a:satMod val="170000"/>
+        </a:schemeClr>
+      </a:solidFill>
+      <a:gradFill rotWithShape="1">
+        <a:gsLst>
+          <a:gs pos="0">
+            <a:schemeClr val="phClr">
+              <a:tint val="93000"/>
+              <a:satMod val="150000"/>
+              <a:shade val="98000"/>
+              <a:lumMod val="102000"/>
+            </a:schemeClr>
+          </a:gs>
+          <a:gs pos="50000">
+            <a:schemeClr val="phClr">
+              <a:tint val="98000"/>
+              <a:satMod val="130000"/>
+              <a:shade val="90000"/>
+              <a:lumMod val="103000"/>
+            </a:schemeClr>
+          </a:gs>
+          <a:gs pos="100000">
+            <a:schemeClr val="phClr">
+              <a:shade val="63000"/>
+              <a:satMod val="120000"/>
+            </a:schemeClr>
+          </a:gs>
+        </a:gsLst>
+        <a:lin ang="5400000" scaled="0"/>
+      </a:gradFill>
+    </a:bgFillStyleLst>
+  </a:fmtScheme>
+</a:themeOverride>
+</file>
+
+<file path=word/theme/themeOverride2.xml><?xml version="1.0" encoding="utf-8"?>
+<a:themeOverride xmlns:a="http://schemas.openxmlformats.org/drawingml/2006/main">
+  <a:clrScheme name="Office">
+    <a:dk1>
+      <a:sysClr val="windowText" lastClr="000000"/>
+    </a:dk1>
+    <a:lt1>
+      <a:sysClr val="window" lastClr="FFFFFF"/>
+    </a:lt1>
+    <a:dk2>
+      <a:srgbClr val="44546A"/>
+    </a:dk2>
+    <a:lt2>
+      <a:srgbClr val="E7E6E6"/>
+    </a:lt2>
+    <a:accent1>
+      <a:srgbClr val="5B9BD5"/>
+    </a:accent1>
+    <a:accent2>
+      <a:srgbClr val="ED7D31"/>
+    </a:accent2>
+    <a:accent3>
+      <a:srgbClr val="A5A5A5"/>
+    </a:accent3>
+    <a:accent4>
+      <a:srgbClr val="FFC000"/>
+    </a:accent4>
+    <a:accent5>
+      <a:srgbClr val="4472C4"/>
+    </a:accent5>
+    <a:accent6>
+      <a:srgbClr val="70AD47"/>
+    </a:accent6>
+    <a:hlink>
+      <a:srgbClr val="0563C1"/>
+    </a:hlink>
+    <a:folHlink>
+      <a:srgbClr val="954F72"/>
+    </a:folHlink>
+  </a:clrScheme>
+  <a:fontScheme name="Office">
+    <a:majorFont>
+      <a:latin typeface="Calibri Light" panose="020F0302020204030204"/>
+      <a:ea typeface=""/>
+      <a:cs typeface=""/>
+      <a:font script="Jpan" typeface="ＭＳ ゴシック"/>
+      <a:font script="Hang" typeface="맑은 고딕"/>
+      <a:font script="Hans" typeface="宋体"/>
+      <a:font script="Hant" typeface="新細明體"/>
+      <a:font script="Arab" typeface="Times New Roman"/>
+      <a:font script="Hebr" typeface="Times New Roman"/>
+      <a:font script="Thai" typeface="Angsana New"/>
+      <a:font script="Ethi" typeface="Nyala"/>
+      <a:font script="Beng" typeface="Vrinda"/>
+      <a:font script="Gujr" typeface="Shruti"/>
+      <a:font script="Khmr" typeface="MoolBoran"/>
+      <a:font script="Knda" typeface="Tunga"/>
+      <a:font script="Guru" typeface="Raavi"/>
+      <a:font script="Cans" typeface="Euphemia"/>
+      <a:font script="Cher" typeface="Plantagenet Cherokee"/>
+      <a:font script="Yiii" typeface="Microsoft Yi Baiti"/>
+      <a:font script="Tibt" typeface="Microsoft Himalaya"/>
+      <a:font script="Thaa" typeface="MV Boli"/>
+      <a:font script="Deva" typeface="Mangal"/>
+      <a:font script="Telu" typeface="Gautami"/>
+      <a:font script="Taml" typeface="Latha"/>
+      <a:font script="Syrc" typeface="Estrangelo Edessa"/>
+      <a:font script="Orya" typeface="Kalinga"/>
+      <a:font script="Mlym" typeface="Kartika"/>
+      <a:font script="Laoo" typeface="DokChampa"/>
+      <a:font script="Sinh" typeface="Iskoola Pota"/>
+      <a:font script="Mong" typeface="Mongolian Baiti"/>
+      <a:font script="Viet" typeface="Times New Roman"/>
+      <a:font script="Uigh" typeface="Microsoft Uighur"/>
+      <a:font script="Geor" typeface="Sylfaen"/>
+    </a:majorFont>
+    <a:minorFont>
+      <a:latin typeface="Calibri" panose="020F0502020204030204"/>
+      <a:ea typeface=""/>
+      <a:cs typeface=""/>
+      <a:font script="Jpan" typeface="ＭＳ 明朝"/>
+      <a:font script="Hang" typeface="맑은 고딕"/>
+      <a:font script="Hans" typeface="宋体"/>
+      <a:font script="Hant" typeface="新細明體"/>
+      <a:font script="Arab" typeface="Arial"/>
+      <a:font script="Hebr" typeface="Arial"/>
+      <a:font script="Thai" typeface="Cordia New"/>
+      <a:font script="Ethi" typeface="Nyala"/>
+      <a:font script="Beng" typeface="Vrinda"/>
+      <a:font script="Gujr" typeface="Shruti"/>
+      <a:font script="Khmr" typeface="DaunPenh"/>
+      <a:font script="Knda" typeface="Tunga"/>
+      <a:font script="Guru" typeface="Raavi"/>
+      <a:font script="Cans" typeface="Euphemia"/>
+      <a:font script="Cher" typeface="Plantagenet Cherokee"/>
+      <a:font script="Yiii" typeface="Microsoft Yi Baiti"/>
+      <a:font script="Tibt" typeface="Microsoft Himalaya"/>
+      <a:font script="Thaa" typeface="MV Boli"/>
+      <a:font script="Deva" typeface="Mangal"/>
+      <a:font script="Telu" typeface="Gautami"/>
+      <a:font script="Taml" typeface="Latha"/>
+      <a:font script="Syrc" typeface="Estrangelo Edessa"/>
+      <a:font script="Orya" typeface="Kalinga"/>
+      <a:font script="Mlym" typeface="Kartika"/>
+      <a:font script="Laoo" typeface="DokChampa"/>
+      <a:font script="Sinh" typeface="Iskoola Pota"/>
+      <a:font script="Mong" typeface="Mongolian Baiti"/>
+      <a:font script="Viet" typeface="Arial"/>
+      <a:font script="Uigh" typeface="Microsoft Uighur"/>
+      <a:font script="Geor" typeface="Sylfaen"/>
+    </a:minorFont>
+  </a:fontScheme>
+  <a:fmtScheme name="Office">
+    <a:fillStyleLst>
+      <a:solidFill>
+        <a:schemeClr val="phClr"/>
+      </a:solidFill>
+      <a:gradFill rotWithShape="1">
+        <a:gsLst>
+          <a:gs pos="0">
+            <a:schemeClr val="phClr">
+              <a:lumMod val="110000"/>
+              <a:satMod val="105000"/>
+              <a:tint val="67000"/>
+            </a:schemeClr>
+          </a:gs>
+          <a:gs pos="50000">
+            <a:schemeClr val="phClr">
+              <a:lumMod val="105000"/>
+              <a:satMod val="103000"/>
+              <a:tint val="73000"/>
+            </a:schemeClr>
+          </a:gs>
+          <a:gs pos="100000">
+            <a:schemeClr val="phClr">
+              <a:lumMod val="105000"/>
+              <a:satMod val="109000"/>
+              <a:tint val="81000"/>
+            </a:schemeClr>
+          </a:gs>
+        </a:gsLst>
+        <a:lin ang="5400000" scaled="0"/>
+      </a:gradFill>
+      <a:gradFill rotWithShape="1">
+        <a:gsLst>
+          <a:gs pos="0">
+            <a:schemeClr val="phClr">
+              <a:satMod val="103000"/>
+              <a:lumMod val="102000"/>
+              <a:tint val="94000"/>
+            </a:schemeClr>
+          </a:gs>
+          <a:gs pos="50000">
+            <a:schemeClr val="phClr">
+              <a:satMod val="110000"/>
+              <a:lumMod val="100000"/>
+              <a:shade val="100000"/>
+            </a:schemeClr>
+          </a:gs>
+          <a:gs pos="100000">
+            <a:schemeClr val="phClr">
+              <a:lumMod val="99000"/>
+              <a:satMod val="120000"/>
+              <a:shade val="78000"/>
+            </a:schemeClr>
+          </a:gs>
+        </a:gsLst>
+        <a:lin ang="5400000" scaled="0"/>
+      </a:gradFill>
+    </a:fillStyleLst>
+    <a:lnStyleLst>
+      <a:ln w="6350" cap="flat" cmpd="sng" algn="ctr">
+        <a:solidFill>
+          <a:schemeClr val="phClr"/>
+        </a:solidFill>
+        <a:prstDash val="solid"/>
+        <a:miter lim="800000"/>
+      </a:ln>
+      <a:ln w="12700" cap="flat" cmpd="sng" algn="ctr">
+        <a:solidFill>
+          <a:schemeClr val="phClr"/>
+        </a:solidFill>
+        <a:prstDash val="solid"/>
+        <a:miter lim="800000"/>
+      </a:ln>
+      <a:ln w="19050" cap="flat" cmpd="sng" algn="ctr">
+        <a:solidFill>
+          <a:schemeClr val="phClr"/>
+        </a:solidFill>
+        <a:prstDash val="solid"/>
+        <a:miter lim="800000"/>
+      </a:ln>
+    </a:lnStyleLst>
+    <a:effectStyleLst>
+      <a:effectStyle>
+        <a:effectLst/>
+      </a:effectStyle>
+      <a:effectStyle>
+        <a:effectLst/>
+      </a:effectStyle>
+      <a:effectStyle>
+        <a:effectLst>
+          <a:outerShdw blurRad="57150" dist="19050" dir="5400000" algn="ctr" rotWithShape="0">
+            <a:srgbClr val="000000">
+              <a:alpha val="63000"/>
+            </a:srgbClr>
+          </a:outerShdw>
+        </a:effectLst>
+      </a:effectStyle>
+    </a:effectStyleLst>
+    <a:bgFillStyleLst>
+      <a:solidFill>
+        <a:schemeClr val="phClr"/>
+      </a:solidFill>
+      <a:solidFill>
+        <a:schemeClr val="phClr">
+          <a:tint val="95000"/>
+          <a:satMod val="170000"/>
+        </a:schemeClr>
+      </a:solidFill>
+      <a:gradFill rotWithShape="1">
+        <a:gsLst>
+          <a:gs pos="0">
+            <a:schemeClr val="phClr">
+              <a:tint val="93000"/>
+              <a:satMod val="150000"/>
+              <a:shade val="98000"/>
+              <a:lumMod val="102000"/>
+            </a:schemeClr>
+          </a:gs>
+          <a:gs pos="50000">
+            <a:schemeClr val="phClr">
+              <a:tint val="98000"/>
+              <a:satMod val="130000"/>
+              <a:shade val="90000"/>
+              <a:lumMod val="103000"/>
+            </a:schemeClr>
+          </a:gs>
+          <a:gs pos="100000">
+            <a:schemeClr val="phClr">
+              <a:shade val="63000"/>
+              <a:satMod val="120000"/>
+            </a:schemeClr>
+          </a:gs>
+        </a:gsLst>
+        <a:lin ang="5400000" scaled="0"/>
+      </a:gradFill>
+    </a:bgFillStyleLst>
+  </a:fmtScheme>
+</a:themeOverride>
+</file>
+
+<file path=word/theme/themeOverride3.xml><?xml version="1.0" encoding="utf-8"?>
+<a:themeOverride xmlns:a="http://schemas.openxmlformats.org/drawingml/2006/main">
+  <a:clrScheme name="Office">
+    <a:dk1>
+      <a:sysClr val="windowText" lastClr="000000"/>
+    </a:dk1>
+    <a:lt1>
+      <a:sysClr val="window" lastClr="FFFFFF"/>
+    </a:lt1>
+    <a:dk2>
+      <a:srgbClr val="44546A"/>
+    </a:dk2>
+    <a:lt2>
+      <a:srgbClr val="E7E6E6"/>
+    </a:lt2>
+    <a:accent1>
+      <a:srgbClr val="5B9BD5"/>
+    </a:accent1>
+    <a:accent2>
+      <a:srgbClr val="ED7D31"/>
+    </a:accent2>
+    <a:accent3>
+      <a:srgbClr val="A5A5A5"/>
+    </a:accent3>
+    <a:accent4>
+      <a:srgbClr val="FFC000"/>
+    </a:accent4>
+    <a:accent5>
+      <a:srgbClr val="4472C4"/>
+    </a:accent5>
+    <a:accent6>
+      <a:srgbClr val="70AD47"/>
+    </a:accent6>
+    <a:hlink>
+      <a:srgbClr val="0563C1"/>
+    </a:hlink>
+    <a:folHlink>
+      <a:srgbClr val="954F72"/>
+    </a:folHlink>
+  </a:clrScheme>
+  <a:fontScheme name="Office">
+    <a:majorFont>
+      <a:latin typeface="Calibri Light" panose="020F0302020204030204"/>
+      <a:ea typeface=""/>
+      <a:cs typeface=""/>
+      <a:font script="Jpan" typeface="ＭＳ ゴシック"/>
+      <a:font script="Hang" typeface="맑은 고딕"/>
+      <a:font script="Hans" typeface="宋体"/>
+      <a:font script="Hant" typeface="新細明體"/>
+      <a:font script="Arab" typeface="Times New Roman"/>
+      <a:font script="Hebr" typeface="Times New Roman"/>
+      <a:font script="Thai" typeface="Angsana New"/>
+      <a:font script="Ethi" typeface="Nyala"/>
+      <a:font script="Beng" typeface="Vrinda"/>
+      <a:font script="Gujr" typeface="Shruti"/>
+      <a:font script="Khmr" typeface="MoolBoran"/>
+      <a:font script="Knda" typeface="Tunga"/>
+      <a:font script="Guru" typeface="Raavi"/>
+      <a:font script="Cans" typeface="Euphemia"/>
+      <a:font script="Cher" typeface="Plantagenet Cherokee"/>
+      <a:font script="Yiii" typeface="Microsoft Yi Baiti"/>
+      <a:font script="Tibt" typeface="Microsoft Himalaya"/>
+      <a:font script="Thaa" typeface="MV Boli"/>
+      <a:font script="Deva" typeface="Mangal"/>
+      <a:font script="Telu" typeface="Gautami"/>
+      <a:font script="Taml" typeface="Latha"/>
+      <a:font script="Syrc" typeface="Estrangelo Edessa"/>
+      <a:font script="Orya" typeface="Kalinga"/>
+      <a:font script="Mlym" typeface="Kartika"/>
+      <a:font script="Laoo" typeface="DokChampa"/>
+      <a:font script="Sinh" typeface="Iskoola Pota"/>
+      <a:font script="Mong" typeface="Mongolian Baiti"/>
+      <a:font script="Viet" typeface="Times New Roman"/>
+      <a:font script="Uigh" typeface="Microsoft Uighur"/>
+      <a:font script="Geor" typeface="Sylfaen"/>
+    </a:majorFont>
+    <a:minorFont>
+      <a:latin typeface="Calibri" panose="020F0502020204030204"/>
+      <a:ea typeface=""/>
+      <a:cs typeface=""/>
+      <a:font script="Jpan" typeface="ＭＳ 明朝"/>
+      <a:font script="Hang" typeface="맑은 고딕"/>
+      <a:font script="Hans" typeface="宋体"/>
+      <a:font script="Hant" typeface="新細明體"/>
+      <a:font script="Arab" typeface="Arial"/>
+      <a:font script="Hebr" typeface="Arial"/>
+      <a:font script="Thai" typeface="Cordia New"/>
+      <a:font script="Ethi" typeface="Nyala"/>
+      <a:font script="Beng" typeface="Vrinda"/>
+      <a:font script="Gujr" typeface="Shruti"/>
+      <a:font script="Khmr" typeface="DaunPenh"/>
+      <a:font script="Knda" typeface="Tunga"/>
+      <a:font script="Guru" typeface="Raavi"/>
+      <a:font script="Cans" typeface="Euphemia"/>
+      <a:font script="Cher" typeface="Plantagenet Cherokee"/>
+      <a:font script="Yiii" typeface="Microsoft Yi Baiti"/>
+      <a:font script="Tibt" typeface="Microsoft Himalaya"/>
+      <a:font script="Thaa" typeface="MV Boli"/>
+      <a:font script="Deva" typeface="Mangal"/>
+      <a:font script="Telu" typeface="Gautami"/>
+      <a:font script="Taml" typeface="Latha"/>
+      <a:font script="Syrc" typeface="Estrangelo Edessa"/>
+      <a:font script="Orya" typeface="Kalinga"/>
+      <a:font script="Mlym" typeface="Kartika"/>
+      <a:font script="Laoo" typeface="DokChampa"/>
+      <a:font script="Sinh" typeface="Iskoola Pota"/>
+      <a:font script="Mong" typeface="Mongolian Baiti"/>
+      <a:font script="Viet" typeface="Arial"/>
+      <a:font script="Uigh" typeface="Microsoft Uighur"/>
+      <a:font script="Geor" typeface="Sylfaen"/>
+    </a:minorFont>
+  </a:fontScheme>
+  <a:fmtScheme name="Office">
+    <a:fillStyleLst>
+      <a:solidFill>
+        <a:schemeClr val="phClr"/>
+      </a:solidFill>
+      <a:gradFill rotWithShape="1">
+        <a:gsLst>
+          <a:gs pos="0">
+            <a:schemeClr val="phClr">
+              <a:lumMod val="110000"/>
+              <a:satMod val="105000"/>
+              <a:tint val="67000"/>
+            </a:schemeClr>
+          </a:gs>
+          <a:gs pos="50000">
+            <a:schemeClr val="phClr">
+              <a:lumMod val="105000"/>
+              <a:satMod val="103000"/>
+              <a:tint val="73000"/>
+            </a:schemeClr>
+          </a:gs>
+          <a:gs pos="100000">
+            <a:schemeClr val="phClr">
+              <a:lumMod val="105000"/>
+              <a:satMod val="109000"/>
+              <a:tint val="81000"/>
+            </a:schemeClr>
+          </a:gs>
+        </a:gsLst>
+        <a:lin ang="5400000" scaled="0"/>
+      </a:gradFill>
+      <a:gradFill rotWithShape="1">
+        <a:gsLst>
+          <a:gs pos="0">
+            <a:schemeClr val="phClr">
+              <a:satMod val="103000"/>
+              <a:lumMod val="102000"/>
+              <a:tint val="94000"/>
+            </a:schemeClr>
+          </a:gs>
+          <a:gs pos="50000">
+            <a:schemeClr val="phClr">
+              <a:satMod val="110000"/>
+              <a:lumMod val="100000"/>
+              <a:shade val="100000"/>
+            </a:schemeClr>
+          </a:gs>
+          <a:gs pos="100000">
+            <a:schemeClr val="phClr">
+              <a:lumMod val="99000"/>
+              <a:satMod val="120000"/>
+              <a:shade val="78000"/>
+            </a:schemeClr>
+          </a:gs>
+        </a:gsLst>
+        <a:lin ang="5400000" scaled="0"/>
+      </a:gradFill>
+    </a:fillStyleLst>
+    <a:lnStyleLst>
+      <a:ln w="6350" cap="flat" cmpd="sng" algn="ctr">
+        <a:solidFill>
+          <a:schemeClr val="phClr"/>
+        </a:solidFill>
+        <a:prstDash val="solid"/>
+        <a:miter lim="800000"/>
+      </a:ln>
+      <a:ln w="12700" cap="flat" cmpd="sng" algn="ctr">
+        <a:solidFill>
+          <a:schemeClr val="phClr"/>
+        </a:solidFill>
+        <a:prstDash val="solid"/>
+        <a:miter lim="800000"/>
+      </a:ln>
+      <a:ln w="19050" cap="flat" cmpd="sng" algn="ctr">
+        <a:solidFill>
+          <a:schemeClr val="phClr"/>
+        </a:solidFill>
+        <a:prstDash val="solid"/>
+        <a:miter lim="800000"/>
+      </a:ln>
+    </a:lnStyleLst>
+    <a:effectStyleLst>
+      <a:effectStyle>
+        <a:effectLst/>
+      </a:effectStyle>
+      <a:effectStyle>
+        <a:effectLst/>
+      </a:effectStyle>
+      <a:effectStyle>
+        <a:effectLst>
+          <a:outerShdw blurRad="57150" dist="19050" dir="5400000" algn="ctr" rotWithShape="0">
+            <a:srgbClr val="000000">
+              <a:alpha val="63000"/>
+            </a:srgbClr>
+          </a:outerShdw>
+        </a:effectLst>
+      </a:effectStyle>
+    </a:effectStyleLst>
+    <a:bgFillStyleLst>
+      <a:solidFill>
+        <a:schemeClr val="phClr"/>
+      </a:solidFill>
+      <a:solidFill>
+        <a:schemeClr val="phClr">
+          <a:tint val="95000"/>
+          <a:satMod val="170000"/>
+        </a:schemeClr>
+      </a:solidFill>
+      <a:gradFill rotWithShape="1">
+        <a:gsLst>
+          <a:gs pos="0">
+            <a:schemeClr val="phClr">
+              <a:tint val="93000"/>
+              <a:satMod val="150000"/>
+              <a:shade val="98000"/>
+              <a:lumMod val="102000"/>
+            </a:schemeClr>
+          </a:gs>
+          <a:gs pos="50000">
+            <a:schemeClr val="phClr">
+              <a:tint val="98000"/>
+              <a:satMod val="130000"/>
+              <a:shade val="90000"/>
+              <a:lumMod val="103000"/>
+            </a:schemeClr>
+          </a:gs>
+          <a:gs pos="100000">
+            <a:schemeClr val="phClr">
+              <a:shade val="63000"/>
+              <a:satMod val="120000"/>
+            </a:schemeClr>
+          </a:gs>
+        </a:gsLst>
+        <a:lin ang="5400000" scaled="0"/>
+      </a:gradFill>
+    </a:bgFillStyleLst>
+  </a:fmtScheme>
+</a:themeOverride>
+</file>
+
+<file path=word/theme/themeOverride4.xml><?xml version="1.0" encoding="utf-8"?>
+<a:themeOverride xmlns:a="http://schemas.openxmlformats.org/drawingml/2006/main">
+  <a:clrScheme name="Office">
+    <a:dk1>
+      <a:sysClr val="windowText" lastClr="000000"/>
+    </a:dk1>
+    <a:lt1>
+      <a:sysClr val="window" lastClr="FFFFFF"/>
+    </a:lt1>
+    <a:dk2>
+      <a:srgbClr val="44546A"/>
+    </a:dk2>
+    <a:lt2>
+      <a:srgbClr val="E7E6E6"/>
+    </a:lt2>
+    <a:accent1>
+      <a:srgbClr val="5B9BD5"/>
+    </a:accent1>
+    <a:accent2>
+      <a:srgbClr val="ED7D31"/>
+    </a:accent2>
+    <a:accent3>
+      <a:srgbClr val="A5A5A5"/>
+    </a:accent3>
+    <a:accent4>
+      <a:srgbClr val="FFC000"/>
+    </a:accent4>
+    <a:accent5>
+      <a:srgbClr val="4472C4"/>
+    </a:accent5>
+    <a:accent6>
+      <a:srgbClr val="70AD47"/>
+    </a:accent6>
+    <a:hlink>
+      <a:srgbClr val="0563C1"/>
+    </a:hlink>
+    <a:folHlink>
+      <a:srgbClr val="954F72"/>
+    </a:folHlink>
+  </a:clrScheme>
+  <a:fontScheme name="Office">
+    <a:majorFont>
+      <a:latin typeface="Calibri Light" panose="020F0302020204030204"/>
+      <a:ea typeface=""/>
+      <a:cs typeface=""/>
+      <a:font script="Jpan" typeface="ＭＳ ゴシック"/>
+      <a:font script="Hang" typeface="맑은 고딕"/>
+      <a:font script="Hans" typeface="宋体"/>
+      <a:font script="Hant" typeface="新細明體"/>
+      <a:font script="Arab" typeface="Times New Roman"/>
+      <a:font script="Hebr" typeface="Times New Roman"/>
+      <a:font script="Thai" typeface="Angsana New"/>
+      <a:font script="Ethi" typeface="Nyala"/>
+      <a:font script="Beng" typeface="Vrinda"/>
+      <a:font script="Gujr" typeface="Shruti"/>
+      <a:font script="Khmr" typeface="MoolBoran"/>
+      <a:font script="Knda" typeface="Tunga"/>
+      <a:font script="Guru" typeface="Raavi"/>
+      <a:font script="Cans" typeface="Euphemia"/>
+      <a:font script="Cher" typeface="Plantagenet Cherokee"/>
+      <a:font script="Yiii" typeface="Microsoft Yi Baiti"/>
+      <a:font script="Tibt" typeface="Microsoft Himalaya"/>
+      <a:font script="Thaa" typeface="MV Boli"/>
+      <a:font script="Deva" typeface="Mangal"/>
+      <a:font script="Telu" typeface="Gautami"/>
+      <a:font script="Taml" typeface="Latha"/>
+      <a:font script="Syrc" typeface="Estrangelo Edessa"/>
+      <a:font script="Orya" typeface="Kalinga"/>
+      <a:font script="Mlym" typeface="Kartika"/>
+      <a:font script="Laoo" typeface="DokChampa"/>
+      <a:font script="Sinh" typeface="Iskoola Pota"/>
+      <a:font script="Mong" typeface="Mongolian Baiti"/>
+      <a:font script="Viet" typeface="Times New Roman"/>
+      <a:font script="Uigh" typeface="Microsoft Uighur"/>
+      <a:font script="Geor" typeface="Sylfaen"/>
+    </a:majorFont>
+    <a:minorFont>
+      <a:latin typeface="Calibri" panose="020F0502020204030204"/>
+      <a:ea typeface=""/>
+      <a:cs typeface=""/>
+      <a:font script="Jpan" typeface="ＭＳ 明朝"/>
+      <a:font script="Hang" typeface="맑은 고딕"/>
+      <a:font script="Hans" typeface="宋体"/>
+      <a:font script="Hant" typeface="新細明體"/>
+      <a:font script="Arab" typeface="Arial"/>
+      <a:font script="Hebr" typeface="Arial"/>
+      <a:font script="Thai" typeface="Cordia New"/>
+      <a:font script="Ethi" typeface="Nyala"/>
+      <a:font script="Beng" typeface="Vrinda"/>
+      <a:font script="Gujr" typeface="Shruti"/>
+      <a:font script="Khmr" typeface="DaunPenh"/>
+      <a:font script="Knda" typeface="Tunga"/>
+      <a:font script="Guru" typeface="Raavi"/>
+      <a:font script="Cans" typeface="Euphemia"/>
+      <a:font script="Cher" typeface="Plantagenet Cherokee"/>
+      <a:font script="Yiii" typeface="Microsoft Yi Baiti"/>
+      <a:font script="Tibt" typeface="Microsoft Himalaya"/>
+      <a:font script="Thaa" typeface="MV Boli"/>
+      <a:font script="Deva" typeface="Mangal"/>
+      <a:font script="Telu" typeface="Gautami"/>
+      <a:font script="Taml" typeface="Latha"/>
+      <a:font script="Syrc" typeface="Estrangelo Edessa"/>
+      <a:font script="Orya" typeface="Kalinga"/>
+      <a:font script="Mlym" typeface="Kartika"/>
+      <a:font script="Laoo" typeface="DokChampa"/>
+      <a:font script="Sinh" typeface="Iskoola Pota"/>
+      <a:font script="Mong" typeface="Mongolian Baiti"/>
+      <a:font script="Viet" typeface="Arial"/>
+      <a:font script="Uigh" typeface="Microsoft Uighur"/>
+      <a:font script="Geor" typeface="Sylfaen"/>
+    </a:minorFont>
+  </a:fontScheme>
+  <a:fmtScheme name="Office">
+    <a:fillStyleLst>
+      <a:solidFill>
+        <a:schemeClr val="phClr"/>
+      </a:solidFill>
+      <a:gradFill rotWithShape="1">
+        <a:gsLst>
+          <a:gs pos="0">
+            <a:schemeClr val="phClr">
+              <a:lumMod val="110000"/>
+              <a:satMod val="105000"/>
+              <a:tint val="67000"/>
+            </a:schemeClr>
+          </a:gs>
+          <a:gs pos="50000">
+            <a:schemeClr val="phClr">
+              <a:lumMod val="105000"/>
+              <a:satMod val="103000"/>
+              <a:tint val="73000"/>
+            </a:schemeClr>
+          </a:gs>
+          <a:gs pos="100000">
+            <a:schemeClr val="phClr">
+              <a:lumMod val="105000"/>
+              <a:satMod val="109000"/>
+              <a:tint val="81000"/>
+            </a:schemeClr>
+          </a:gs>
+        </a:gsLst>
+        <a:lin ang="5400000" scaled="0"/>
+      </a:gradFill>
+      <a:gradFill rotWithShape="1">
+        <a:gsLst>
+          <a:gs pos="0">
+            <a:schemeClr val="phClr">
+              <a:satMod val="103000"/>
+              <a:lumMod val="102000"/>
+              <a:tint val="94000"/>
+            </a:schemeClr>
+          </a:gs>
+          <a:gs pos="50000">
+            <a:schemeClr val="phClr">
+              <a:satMod val="110000"/>
+              <a:lumMod val="100000"/>
+              <a:shade val="100000"/>
+            </a:schemeClr>
+          </a:gs>
+          <a:gs pos="100000">
+            <a:schemeClr val="phClr">
+              <a:lumMod val="99000"/>
+              <a:satMod val="120000"/>
+              <a:shade val="78000"/>
+            </a:schemeClr>
+          </a:gs>
+        </a:gsLst>
+        <a:lin ang="5400000" scaled="0"/>
+      </a:gradFill>
+    </a:fillStyleLst>
+    <a:lnStyleLst>
+      <a:ln w="6350" cap="flat" cmpd="sng" algn="ctr">
+        <a:solidFill>
+          <a:schemeClr val="phClr"/>
+        </a:solidFill>
+        <a:prstDash val="solid"/>
+        <a:miter lim="800000"/>
+      </a:ln>
+      <a:ln w="12700" cap="flat" cmpd="sng" algn="ctr">
+        <a:solidFill>
+          <a:schemeClr val="phClr"/>
+        </a:solidFill>
+        <a:prstDash val="solid"/>
+        <a:miter lim="800000"/>
+      </a:ln>
+      <a:ln w="19050" cap="flat" cmpd="sng" algn="ctr">
+        <a:solidFill>
+          <a:schemeClr val="phClr"/>
+        </a:solidFill>
+        <a:prstDash val="solid"/>
+        <a:miter lim="800000"/>
+      </a:ln>
+    </a:lnStyleLst>
+    <a:effectStyleLst>
+      <a:effectStyle>
+        <a:effectLst/>
+      </a:effectStyle>
+      <a:effectStyle>
+        <a:effectLst/>
+      </a:effectStyle>
+      <a:effectStyle>
+        <a:effectLst>
+          <a:outerShdw blurRad="57150" dist="19050" dir="5400000" algn="ctr" rotWithShape="0">
+            <a:srgbClr val="000000">
+              <a:alpha val="63000"/>
+            </a:srgbClr>
+          </a:outerShdw>
+        </a:effectLst>
+      </a:effectStyle>
+    </a:effectStyleLst>
+    <a:bgFillStyleLst>
+      <a:solidFill>
+        <a:schemeClr val="phClr"/>
+      </a:solidFill>
+      <a:solidFill>
+        <a:schemeClr val="phClr">
+          <a:tint val="95000"/>
+          <a:satMod val="170000"/>
+        </a:schemeClr>
+      </a:solidFill>
+      <a:gradFill rotWithShape="1">
+        <a:gsLst>
+          <a:gs pos="0">
+            <a:schemeClr val="phClr">
+              <a:tint val="93000"/>
+              <a:satMod val="150000"/>
+              <a:shade val="98000"/>
+              <a:lumMod val="102000"/>
+            </a:schemeClr>
+          </a:gs>
+          <a:gs pos="50000">
+            <a:schemeClr val="phClr">
+              <a:tint val="98000"/>
+              <a:satMod val="130000"/>
+              <a:shade val="90000"/>
+              <a:lumMod val="103000"/>
+            </a:schemeClr>
+          </a:gs>
+          <a:gs pos="100000">
+            <a:schemeClr val="phClr">
+              <a:shade val="63000"/>
+              <a:satMod val="120000"/>
+            </a:schemeClr>
+          </a:gs>
+        </a:gsLst>
+        <a:lin ang="5400000" scaled="0"/>
+      </a:gradFill>
+    </a:bgFillStyleLst>
+  </a:fmtScheme>
+</a:themeOverride>
 </file>
</xml_diff>